<commit_message>
Updated H&E protocol v02 and created v03
Added summary table, then duplicated document
</commit_message>
<xml_diff>
--- a/Histology/Staining/Hematoxylin & Eosin Staining/Hematoxylin_and_Eosin_v02.docx
+++ b/Histology/Staining/Hematoxylin & Eosin Staining/Hematoxylin_and_Eosin_v02.docx
@@ -1340,6 +1340,86 @@
           <w:sz w:val="22"/>
           <w:szCs w:val="18"/>
         </w:rPr>
+        <w:t>Eosin Y Working Solution</w:t>
+      </w:r>
+    </w:p>
+    <w:p>
+      <w:pPr>
+        <w:pStyle w:val="paragraph"/>
+        <w:numPr>
+          <w:ilvl w:val="1"/>
+          <w:numId w:val="3"/>
+        </w:numPr>
+        <w:spacing w:before="0" w:beforeAutospacing="0" w:after="0" w:afterAutospacing="0" w:line="360" w:lineRule="auto"/>
+        <w:textAlignment w:val="baseline"/>
+        <w:rPr>
+          <w:rFonts w:ascii="Arial" w:hAnsi="Arial" w:cs="Arial"/>
+          <w:sz w:val="22"/>
+          <w:szCs w:val="18"/>
+        </w:rPr>
+      </w:pPr>
+      <w:r>
+        <w:rPr>
+          <w:rFonts w:ascii="Arial" w:hAnsi="Arial" w:cs="Arial"/>
+          <w:sz w:val="22"/>
+          <w:szCs w:val="18"/>
+        </w:rPr>
+        <w:t>Dilute stock solution 1:1 with 70% Ethanol</w:t>
+      </w:r>
+    </w:p>
+    <w:p>
+      <w:pPr>
+        <w:pStyle w:val="paragraph"/>
+        <w:numPr>
+          <w:ilvl w:val="1"/>
+          <w:numId w:val="3"/>
+        </w:numPr>
+        <w:spacing w:before="0" w:beforeAutospacing="0" w:after="0" w:afterAutospacing="0" w:line="360" w:lineRule="auto"/>
+        <w:textAlignment w:val="baseline"/>
+        <w:rPr>
+          <w:rFonts w:ascii="Arial" w:hAnsi="Arial" w:cs="Arial"/>
+          <w:sz w:val="22"/>
+          <w:szCs w:val="18"/>
+        </w:rPr>
+      </w:pPr>
+      <w:r>
+        <w:rPr>
+          <w:rFonts w:ascii="Arial" w:hAnsi="Arial" w:cs="Arial"/>
+          <w:sz w:val="22"/>
+          <w:szCs w:val="18"/>
+        </w:rPr>
+        <w:t xml:space="preserve">Add </w:t>
+      </w:r>
+      <w:r>
+        <w:rPr>
+          <w:rFonts w:ascii="Arial" w:hAnsi="Arial" w:cs="Arial"/>
+          <w:sz w:val="22"/>
+          <w:szCs w:val="18"/>
+        </w:rPr>
+        <w:t>1mL Glacial Acetic Acid per 50mL of Eosin Y Working Solution</w:t>
+      </w:r>
+    </w:p>
+    <w:p>
+      <w:pPr>
+        <w:pStyle w:val="paragraph"/>
+        <w:numPr>
+          <w:ilvl w:val="0"/>
+          <w:numId w:val="3"/>
+        </w:numPr>
+        <w:spacing w:before="0" w:beforeAutospacing="0" w:after="0" w:afterAutospacing="0" w:line="360" w:lineRule="auto"/>
+        <w:textAlignment w:val="baseline"/>
+        <w:rPr>
+          <w:rFonts w:ascii="Arial" w:hAnsi="Arial" w:cs="Arial"/>
+          <w:sz w:val="22"/>
+          <w:szCs w:val="18"/>
+        </w:rPr>
+      </w:pPr>
+      <w:r>
+        <w:rPr>
+          <w:rFonts w:ascii="Arial" w:hAnsi="Arial" w:cs="Arial"/>
+          <w:sz w:val="22"/>
+          <w:szCs w:val="18"/>
+        </w:rPr>
         <w:t>95% Ethanol (for rinse)</w:t>
       </w:r>
     </w:p>
@@ -1426,7 +1506,6 @@
           <w:rFonts w:ascii="Arial" w:hAnsi="Arial" w:cs="Arial"/>
           <w:b/>
           <w:bCs/>
-          <w:sz w:val="20"/>
           <w:u w:val="single"/>
         </w:rPr>
       </w:pPr>
@@ -1436,7 +1515,6 @@
           <w:rFonts w:ascii="Arial" w:hAnsi="Arial" w:cs="Arial"/>
           <w:b/>
           <w:bCs/>
-          <w:sz w:val="20"/>
           <w:u w:val="single"/>
         </w:rPr>
         <w:lastRenderedPageBreak/>
@@ -1455,41 +1533,18 @@
         <w:rPr>
           <w:rFonts w:ascii="Arial" w:hAnsi="Arial" w:cs="Arial"/>
           <w:color w:val="000000"/>
-          <w:sz w:val="18"/>
-          <w:szCs w:val="20"/>
-        </w:rPr>
-      </w:pPr>
-      <w:r>
-        <w:rPr>
-          <w:rFonts w:ascii="Arial" w:hAnsi="Arial" w:cs="Arial"/>
-          <w:color w:val="000000"/>
-          <w:sz w:val="22"/>
-        </w:rPr>
-        <w:t>Fixate</w:t>
-      </w:r>
-      <w:r>
-        <w:rPr>
-          <w:rFonts w:ascii="Arial" w:hAnsi="Arial" w:cs="Arial"/>
-          <w:color w:val="000000"/>
-          <w:sz w:val="22"/>
-        </w:rPr>
-        <w:t xml:space="preserve"> slides in 10% </w:t>
-      </w:r>
-      <w:r>
-        <w:rPr>
-          <w:rFonts w:ascii="Arial" w:hAnsi="Arial" w:cs="Arial"/>
-          <w:color w:val="000000"/>
-          <w:sz w:val="22"/>
-        </w:rPr>
-        <w:t>Neutral Buffered Formalin for 30</w:t>
-      </w:r>
-      <w:r>
-        <w:rPr>
-          <w:rFonts w:ascii="Arial" w:hAnsi="Arial" w:cs="Arial"/>
-          <w:color w:val="000000"/>
-          <w:sz w:val="22"/>
-        </w:rPr>
-        <w:t xml:space="preserve"> minutes</w:t>
+          <w:sz w:val="22"/>
+          <w:szCs w:val="22"/>
+        </w:rPr>
+      </w:pPr>
+      <w:r>
+        <w:rPr>
+          <w:rFonts w:ascii="Arial" w:hAnsi="Arial" w:cs="Arial"/>
+          <w:color w:val="000000"/>
+          <w:sz w:val="22"/>
+          <w:szCs w:val="22"/>
+        </w:rPr>
+        <w:t>Apply Hydrophobic Barrier Pen around tissue sections</w:t>
       </w:r>
     </w:p>
     <w:p>
@@ -1504,33 +1559,65 @@
         <w:rPr>
           <w:rFonts w:ascii="Arial" w:hAnsi="Arial" w:cs="Arial"/>
           <w:color w:val="000000"/>
-          <w:sz w:val="18"/>
-          <w:szCs w:val="20"/>
-        </w:rPr>
-      </w:pPr>
-      <w:r>
-        <w:rPr>
-          <w:rFonts w:ascii="Arial" w:hAnsi="Arial" w:cs="Arial"/>
-          <w:color w:val="000000"/>
-          <w:sz w:val="22"/>
-        </w:rPr>
-        <w:t xml:space="preserve">Hydrate in </w:t>
-      </w:r>
-      <w:r>
-        <w:rPr>
-          <w:rFonts w:ascii="Arial" w:hAnsi="Arial" w:cs="Arial"/>
-          <w:color w:val="000000"/>
-          <w:sz w:val="22"/>
-        </w:rPr>
-        <w:t>Tap Water</w:t>
-      </w:r>
-      <w:r>
-        <w:rPr>
-          <w:rFonts w:ascii="Arial" w:hAnsi="Arial" w:cs="Arial"/>
-          <w:color w:val="000000"/>
-          <w:sz w:val="22"/>
-        </w:rPr>
-        <w:t xml:space="preserve"> for 1 minute</w:t>
+          <w:sz w:val="22"/>
+          <w:szCs w:val="22"/>
+        </w:rPr>
+      </w:pPr>
+      <w:r>
+        <w:rPr>
+          <w:rFonts w:ascii="Arial" w:hAnsi="Arial" w:cs="Arial"/>
+          <w:color w:val="000000"/>
+          <w:sz w:val="22"/>
+          <w:szCs w:val="22"/>
+        </w:rPr>
+        <w:t>Fixate</w:t>
+      </w:r>
+      <w:r>
+        <w:rPr>
+          <w:rFonts w:ascii="Arial" w:hAnsi="Arial" w:cs="Arial"/>
+          <w:color w:val="000000"/>
+          <w:sz w:val="22"/>
+          <w:szCs w:val="22"/>
+        </w:rPr>
+        <w:t xml:space="preserve"> slides in </w:t>
+      </w:r>
+      <w:r>
+        <w:rPr>
+          <w:rFonts w:ascii="Arial" w:hAnsi="Arial" w:cs="Arial"/>
+          <w:b/>
+          <w:color w:val="000000"/>
+          <w:sz w:val="22"/>
+          <w:szCs w:val="22"/>
+        </w:rPr>
+        <w:t xml:space="preserve">10% </w:t>
+      </w:r>
+      <w:r>
+        <w:rPr>
+          <w:rFonts w:ascii="Arial" w:hAnsi="Arial" w:cs="Arial"/>
+          <w:b/>
+          <w:color w:val="000000"/>
+          <w:sz w:val="22"/>
+          <w:szCs w:val="22"/>
+        </w:rPr>
+        <w:t>Neutral Buffered Formalin</w:t>
+      </w:r>
+      <w:r>
+        <w:rPr>
+          <w:rFonts w:ascii="Arial" w:hAnsi="Arial" w:cs="Arial"/>
+          <w:color w:val="000000"/>
+          <w:sz w:val="22"/>
+          <w:szCs w:val="22"/>
+        </w:rPr>
+        <w:t xml:space="preserve"> for 30</w:t>
+      </w:r>
+      <w:r>
+        <w:rPr>
+          <w:rFonts w:ascii="Arial" w:hAnsi="Arial" w:cs="Arial"/>
+          <w:color w:val="000000"/>
+          <w:sz w:val="22"/>
+          <w:szCs w:val="22"/>
+        </w:rPr>
+        <w:t xml:space="preserve"> minutes</w:t>
       </w:r>
     </w:p>
     <w:p>
@@ -1545,17 +1632,63 @@
         <w:rPr>
           <w:rFonts w:ascii="Arial" w:hAnsi="Arial" w:cs="Arial"/>
           <w:color w:val="000000"/>
-          <w:sz w:val="18"/>
-          <w:szCs w:val="20"/>
-        </w:rPr>
-      </w:pPr>
-      <w:r>
-        <w:rPr>
-          <w:rFonts w:ascii="Arial" w:hAnsi="Arial" w:cs="Arial"/>
-          <w:color w:val="000000"/>
-          <w:sz w:val="22"/>
-        </w:rPr>
-        <w:t>Dip in Hematoxylin for 2 minutes.</w:t>
+          <w:sz w:val="22"/>
+          <w:szCs w:val="22"/>
+        </w:rPr>
+      </w:pPr>
+      <w:r>
+        <w:rPr>
+          <w:rFonts w:ascii="Arial" w:hAnsi="Arial" w:cs="Arial"/>
+          <w:color w:val="000000"/>
+          <w:sz w:val="22"/>
+          <w:szCs w:val="22"/>
+        </w:rPr>
+        <w:t xml:space="preserve">Hydrate in </w:t>
+      </w:r>
+      <w:r>
+        <w:rPr>
+          <w:rFonts w:ascii="Arial" w:hAnsi="Arial" w:cs="Arial"/>
+          <w:color w:val="000000"/>
+          <w:sz w:val="22"/>
+          <w:szCs w:val="22"/>
+        </w:rPr>
+        <w:t>t</w:t>
+      </w:r>
+      <w:r>
+        <w:rPr>
+          <w:rFonts w:ascii="Arial" w:hAnsi="Arial" w:cs="Arial"/>
+          <w:color w:val="000000"/>
+          <w:sz w:val="22"/>
+          <w:szCs w:val="22"/>
+        </w:rPr>
+        <w:t xml:space="preserve">ap </w:t>
+      </w:r>
+      <w:r>
+        <w:rPr>
+          <w:rFonts w:ascii="Arial" w:hAnsi="Arial" w:cs="Arial"/>
+          <w:color w:val="000000"/>
+          <w:sz w:val="22"/>
+          <w:szCs w:val="22"/>
+        </w:rPr>
+        <w:t>w</w:t>
+      </w:r>
+      <w:r>
+        <w:rPr>
+          <w:rFonts w:ascii="Arial" w:hAnsi="Arial" w:cs="Arial"/>
+          <w:color w:val="000000"/>
+          <w:sz w:val="22"/>
+          <w:szCs w:val="22"/>
+        </w:rPr>
+        <w:t>ater</w:t>
+      </w:r>
+      <w:r>
+        <w:rPr>
+          <w:rFonts w:ascii="Arial" w:hAnsi="Arial" w:cs="Arial"/>
+          <w:color w:val="000000"/>
+          <w:sz w:val="22"/>
+          <w:szCs w:val="22"/>
+        </w:rPr>
+        <w:t xml:space="preserve"> for 1 minute</w:t>
       </w:r>
     </w:p>
     <w:p>
@@ -1570,17 +1703,37 @@
         <w:rPr>
           <w:rFonts w:ascii="Arial" w:hAnsi="Arial" w:cs="Arial"/>
           <w:color w:val="000000"/>
-          <w:sz w:val="18"/>
-          <w:szCs w:val="20"/>
-        </w:rPr>
-      </w:pPr>
-      <w:r>
-        <w:rPr>
-          <w:rFonts w:ascii="Arial" w:hAnsi="Arial" w:cs="Arial"/>
-          <w:color w:val="000000"/>
-          <w:sz w:val="22"/>
-        </w:rPr>
-        <w:t>Rinse in tap water until the water runs clear.</w:t>
+          <w:sz w:val="22"/>
+          <w:szCs w:val="22"/>
+        </w:rPr>
+      </w:pPr>
+      <w:r>
+        <w:rPr>
+          <w:rFonts w:ascii="Arial" w:hAnsi="Arial" w:cs="Arial"/>
+          <w:color w:val="000000"/>
+          <w:sz w:val="22"/>
+          <w:szCs w:val="22"/>
+        </w:rPr>
+        <w:t xml:space="preserve">Dip in </w:t>
+      </w:r>
+      <w:r>
+        <w:rPr>
+          <w:rFonts w:ascii="Arial" w:hAnsi="Arial" w:cs="Arial"/>
+          <w:b/>
+          <w:color w:val="000000"/>
+          <w:sz w:val="22"/>
+          <w:szCs w:val="22"/>
+        </w:rPr>
+        <w:t>Hematoxylin</w:t>
+      </w:r>
+      <w:r>
+        <w:rPr>
+          <w:rFonts w:ascii="Arial" w:hAnsi="Arial" w:cs="Arial"/>
+          <w:color w:val="000000"/>
+          <w:sz w:val="22"/>
+          <w:szCs w:val="22"/>
+        </w:rPr>
+        <w:t xml:space="preserve"> for 2 minutes.</w:t>
       </w:r>
     </w:p>
     <w:p>
@@ -1595,62 +1748,18 @@
         <w:rPr>
           <w:rFonts w:ascii="Arial" w:hAnsi="Arial" w:cs="Arial"/>
           <w:color w:val="000000"/>
-          <w:sz w:val="18"/>
-          <w:szCs w:val="20"/>
-        </w:rPr>
-      </w:pPr>
-      <w:r>
-        <w:rPr>
-          <w:rFonts w:ascii="Arial" w:hAnsi="Arial" w:cs="Arial"/>
-          <w:color w:val="000000"/>
-          <w:sz w:val="22"/>
-        </w:rPr>
-        <w:t xml:space="preserve">Dip for 30 seconds in </w:t>
-      </w:r>
-      <w:r>
-        <w:rPr>
-          <w:rFonts w:ascii="Arial" w:hAnsi="Arial" w:cs="Arial"/>
-          <w:b/>
-          <w:color w:val="000000"/>
-          <w:sz w:val="22"/>
-        </w:rPr>
-        <w:t>A</w:t>
-      </w:r>
-      <w:r>
-        <w:rPr>
-          <w:rFonts w:ascii="Arial" w:hAnsi="Arial" w:cs="Arial"/>
-          <w:b/>
-          <w:color w:val="000000"/>
-          <w:sz w:val="22"/>
-        </w:rPr>
-        <w:t>cidified</w:t>
-      </w:r>
-      <w:r>
-        <w:rPr>
-          <w:rFonts w:ascii="Arial" w:hAnsi="Arial" w:cs="Arial"/>
-          <w:b/>
-          <w:color w:val="000000"/>
-          <w:sz w:val="22"/>
-        </w:rPr>
-        <w:t xml:space="preserve"> </w:t>
-      </w:r>
-      <w:r>
-        <w:rPr>
-          <w:rFonts w:ascii="Arial" w:hAnsi="Arial" w:cs="Arial"/>
-          <w:b/>
-          <w:color w:val="000000"/>
-          <w:sz w:val="22"/>
-        </w:rPr>
-        <w:t>E</w:t>
-      </w:r>
-      <w:r>
-        <w:rPr>
-          <w:rFonts w:ascii="Arial" w:hAnsi="Arial" w:cs="Arial"/>
-          <w:b/>
-          <w:color w:val="000000"/>
-          <w:sz w:val="22"/>
-        </w:rPr>
-        <w:t>thanol</w:t>
+          <w:sz w:val="22"/>
+          <w:szCs w:val="22"/>
+        </w:rPr>
+      </w:pPr>
+      <w:r>
+        <w:rPr>
+          <w:rFonts w:ascii="Arial" w:hAnsi="Arial" w:cs="Arial"/>
+          <w:color w:val="000000"/>
+          <w:sz w:val="22"/>
+          <w:szCs w:val="22"/>
+        </w:rPr>
+        <w:t>Rinse in tap water until the water runs clear.</w:t>
       </w:r>
     </w:p>
     <w:p>
@@ -1665,17 +1774,68 @@
         <w:rPr>
           <w:rFonts w:ascii="Arial" w:hAnsi="Arial" w:cs="Arial"/>
           <w:color w:val="000000"/>
-          <w:sz w:val="18"/>
-          <w:szCs w:val="20"/>
-        </w:rPr>
-      </w:pPr>
-      <w:r>
-        <w:rPr>
-          <w:rFonts w:ascii="Arial" w:hAnsi="Arial" w:cs="Arial"/>
-          <w:color w:val="000000"/>
-          <w:sz w:val="22"/>
-        </w:rPr>
-        <w:t>Rinse in tap water</w:t>
+          <w:sz w:val="22"/>
+          <w:szCs w:val="22"/>
+        </w:rPr>
+      </w:pPr>
+      <w:r>
+        <w:rPr>
+          <w:rFonts w:ascii="Arial" w:hAnsi="Arial" w:cs="Arial"/>
+          <w:color w:val="000000"/>
+          <w:sz w:val="22"/>
+          <w:szCs w:val="22"/>
+        </w:rPr>
+        <w:t xml:space="preserve">Dip for 30 seconds in </w:t>
+      </w:r>
+      <w:r>
+        <w:rPr>
+          <w:rFonts w:ascii="Arial" w:hAnsi="Arial" w:cs="Arial"/>
+          <w:b/>
+          <w:color w:val="000000"/>
+          <w:sz w:val="22"/>
+          <w:szCs w:val="22"/>
+        </w:rPr>
+        <w:t>A</w:t>
+      </w:r>
+      <w:r>
+        <w:rPr>
+          <w:rFonts w:ascii="Arial" w:hAnsi="Arial" w:cs="Arial"/>
+          <w:b/>
+          <w:color w:val="000000"/>
+          <w:sz w:val="22"/>
+          <w:szCs w:val="22"/>
+        </w:rPr>
+        <w:t>cidified</w:t>
+      </w:r>
+      <w:r>
+        <w:rPr>
+          <w:rFonts w:ascii="Arial" w:hAnsi="Arial" w:cs="Arial"/>
+          <w:b/>
+          <w:color w:val="000000"/>
+          <w:sz w:val="22"/>
+          <w:szCs w:val="22"/>
+        </w:rPr>
+        <w:t xml:space="preserve"> </w:t>
+      </w:r>
+      <w:r>
+        <w:rPr>
+          <w:rFonts w:ascii="Arial" w:hAnsi="Arial" w:cs="Arial"/>
+          <w:b/>
+          <w:color w:val="000000"/>
+          <w:sz w:val="22"/>
+          <w:szCs w:val="22"/>
+        </w:rPr>
+        <w:t>E</w:t>
+      </w:r>
+      <w:r>
+        <w:rPr>
+          <w:rFonts w:ascii="Arial" w:hAnsi="Arial" w:cs="Arial"/>
+          <w:b/>
+          <w:color w:val="000000"/>
+          <w:sz w:val="22"/>
+          <w:szCs w:val="22"/>
+        </w:rPr>
+        <w:t>thanol</w:t>
       </w:r>
     </w:p>
     <w:p>
@@ -1690,61 +1850,18 @@
         <w:rPr>
           <w:rFonts w:ascii="Arial" w:hAnsi="Arial" w:cs="Arial"/>
           <w:color w:val="000000"/>
-          <w:sz w:val="18"/>
-          <w:szCs w:val="20"/>
-        </w:rPr>
-      </w:pPr>
-      <w:r>
-        <w:rPr>
-          <w:rFonts w:ascii="Arial" w:hAnsi="Arial" w:cs="Arial"/>
-          <w:color w:val="000000"/>
-          <w:sz w:val="22"/>
-        </w:rPr>
-        <w:t xml:space="preserve">Dip in </w:t>
-      </w:r>
-      <w:r>
-        <w:rPr>
-          <w:rFonts w:ascii="Arial" w:hAnsi="Arial" w:cs="Arial"/>
-          <w:b/>
-          <w:color w:val="000000"/>
-          <w:sz w:val="22"/>
-        </w:rPr>
-        <w:t>B</w:t>
-      </w:r>
-      <w:r>
-        <w:rPr>
-          <w:rFonts w:ascii="Arial" w:hAnsi="Arial" w:cs="Arial"/>
-          <w:b/>
-          <w:color w:val="000000"/>
-          <w:sz w:val="22"/>
-        </w:rPr>
-        <w:t xml:space="preserve">luing </w:t>
-      </w:r>
-      <w:r>
-        <w:rPr>
-          <w:rFonts w:ascii="Arial" w:hAnsi="Arial" w:cs="Arial"/>
-          <w:b/>
-          <w:color w:val="000000"/>
-          <w:sz w:val="22"/>
-        </w:rPr>
-        <w:t>R</w:t>
-      </w:r>
-      <w:r>
-        <w:rPr>
-          <w:rFonts w:ascii="Arial" w:hAnsi="Arial" w:cs="Arial"/>
-          <w:b/>
-          <w:color w:val="000000"/>
-          <w:sz w:val="22"/>
-        </w:rPr>
-        <w:t>eagent</w:t>
-      </w:r>
-      <w:r>
-        <w:rPr>
-          <w:rFonts w:ascii="Arial" w:hAnsi="Arial" w:cs="Arial"/>
-          <w:color w:val="000000"/>
-          <w:sz w:val="22"/>
-        </w:rPr>
-        <w:t xml:space="preserve"> for 1 min</w:t>
+          <w:sz w:val="22"/>
+          <w:szCs w:val="22"/>
+        </w:rPr>
+      </w:pPr>
+      <w:r>
+        <w:rPr>
+          <w:rFonts w:ascii="Arial" w:hAnsi="Arial" w:cs="Arial"/>
+          <w:color w:val="000000"/>
+          <w:sz w:val="22"/>
+          <w:szCs w:val="22"/>
+        </w:rPr>
+        <w:t>Rinse in tap water</w:t>
       </w:r>
     </w:p>
     <w:p>
@@ -1759,17 +1876,67 @@
         <w:rPr>
           <w:rFonts w:ascii="Arial" w:hAnsi="Arial" w:cs="Arial"/>
           <w:color w:val="000000"/>
-          <w:sz w:val="18"/>
-          <w:szCs w:val="20"/>
-        </w:rPr>
-      </w:pPr>
-      <w:r>
-        <w:rPr>
-          <w:rFonts w:ascii="Arial" w:hAnsi="Arial" w:cs="Arial"/>
-          <w:color w:val="000000"/>
-          <w:sz w:val="22"/>
-        </w:rPr>
-        <w:t>Rinse in tap water</w:t>
+          <w:sz w:val="22"/>
+          <w:szCs w:val="22"/>
+        </w:rPr>
+      </w:pPr>
+      <w:r>
+        <w:rPr>
+          <w:rFonts w:ascii="Arial" w:hAnsi="Arial" w:cs="Arial"/>
+          <w:color w:val="000000"/>
+          <w:sz w:val="22"/>
+          <w:szCs w:val="22"/>
+        </w:rPr>
+        <w:t xml:space="preserve">Dip in </w:t>
+      </w:r>
+      <w:r>
+        <w:rPr>
+          <w:rFonts w:ascii="Arial" w:hAnsi="Arial" w:cs="Arial"/>
+          <w:b/>
+          <w:color w:val="000000"/>
+          <w:sz w:val="22"/>
+          <w:szCs w:val="22"/>
+        </w:rPr>
+        <w:t>B</w:t>
+      </w:r>
+      <w:r>
+        <w:rPr>
+          <w:rFonts w:ascii="Arial" w:hAnsi="Arial" w:cs="Arial"/>
+          <w:b/>
+          <w:color w:val="000000"/>
+          <w:sz w:val="22"/>
+          <w:szCs w:val="22"/>
+        </w:rPr>
+        <w:t xml:space="preserve">luing </w:t>
+      </w:r>
+      <w:r>
+        <w:rPr>
+          <w:rFonts w:ascii="Arial" w:hAnsi="Arial" w:cs="Arial"/>
+          <w:b/>
+          <w:color w:val="000000"/>
+          <w:sz w:val="22"/>
+          <w:szCs w:val="22"/>
+        </w:rPr>
+        <w:t>R</w:t>
+      </w:r>
+      <w:r>
+        <w:rPr>
+          <w:rFonts w:ascii="Arial" w:hAnsi="Arial" w:cs="Arial"/>
+          <w:b/>
+          <w:color w:val="000000"/>
+          <w:sz w:val="22"/>
+          <w:szCs w:val="22"/>
+        </w:rPr>
+        <w:t>eagent</w:t>
+      </w:r>
+      <w:r>
+        <w:rPr>
+          <w:rFonts w:ascii="Arial" w:hAnsi="Arial" w:cs="Arial"/>
+          <w:color w:val="000000"/>
+          <w:sz w:val="22"/>
+          <w:szCs w:val="22"/>
+        </w:rPr>
+        <w:t xml:space="preserve"> for 1 min</w:t>
       </w:r>
     </w:p>
     <w:p>
@@ -1784,17 +1951,18 @@
         <w:rPr>
           <w:rFonts w:ascii="Arial" w:hAnsi="Arial" w:cs="Arial"/>
           <w:color w:val="000000"/>
-          <w:sz w:val="18"/>
-          <w:szCs w:val="20"/>
-        </w:rPr>
-      </w:pPr>
-      <w:r>
-        <w:rPr>
-          <w:rFonts w:ascii="Arial" w:hAnsi="Arial" w:cs="Arial"/>
-          <w:color w:val="000000"/>
-          <w:sz w:val="22"/>
-        </w:rPr>
-        <w:t>Dip for 30 seconds in 95% ethanol.</w:t>
+          <w:sz w:val="22"/>
+          <w:szCs w:val="22"/>
+        </w:rPr>
+      </w:pPr>
+      <w:r>
+        <w:rPr>
+          <w:rFonts w:ascii="Arial" w:hAnsi="Arial" w:cs="Arial"/>
+          <w:color w:val="000000"/>
+          <w:sz w:val="22"/>
+          <w:szCs w:val="22"/>
+        </w:rPr>
+        <w:t>Rinse in tap water</w:t>
       </w:r>
     </w:p>
     <w:p>
@@ -1809,50 +1977,18 @@
         <w:rPr>
           <w:rFonts w:ascii="Arial" w:hAnsi="Arial" w:cs="Arial"/>
           <w:color w:val="000000"/>
-          <w:sz w:val="18"/>
-          <w:szCs w:val="20"/>
-        </w:rPr>
-      </w:pPr>
-      <w:r>
-        <w:rPr>
-          <w:rFonts w:ascii="Arial" w:hAnsi="Arial" w:cs="Arial"/>
-          <w:color w:val="000000"/>
-          <w:sz w:val="22"/>
-        </w:rPr>
-        <w:t xml:space="preserve">Dip in </w:t>
-      </w:r>
-      <w:r>
-        <w:rPr>
-          <w:rFonts w:ascii="Arial" w:hAnsi="Arial" w:cs="Arial"/>
-          <w:b/>
-          <w:color w:val="000000"/>
-          <w:sz w:val="22"/>
-        </w:rPr>
-        <w:t>Eosin</w:t>
-      </w:r>
-      <w:r>
-        <w:rPr>
-          <w:rFonts w:ascii="Arial" w:hAnsi="Arial" w:cs="Arial"/>
-          <w:color w:val="000000"/>
-          <w:sz w:val="22"/>
-        </w:rPr>
-        <w:t xml:space="preserve"> for </w:t>
-      </w:r>
-      <w:r>
-        <w:rPr>
-          <w:rFonts w:ascii="Arial" w:hAnsi="Arial" w:cs="Arial"/>
-          <w:color w:val="000000"/>
-          <w:sz w:val="22"/>
-        </w:rPr>
-        <w:t>1</w:t>
-      </w:r>
-      <w:r>
-        <w:rPr>
-          <w:rFonts w:ascii="Arial" w:hAnsi="Arial" w:cs="Arial"/>
-          <w:color w:val="000000"/>
-          <w:sz w:val="22"/>
-        </w:rPr>
-        <w:t xml:space="preserve"> minute.</w:t>
+          <w:sz w:val="22"/>
+          <w:szCs w:val="22"/>
+        </w:rPr>
+      </w:pPr>
+      <w:r>
+        <w:rPr>
+          <w:rFonts w:ascii="Arial" w:hAnsi="Arial" w:cs="Arial"/>
+          <w:color w:val="000000"/>
+          <w:sz w:val="22"/>
+          <w:szCs w:val="22"/>
+        </w:rPr>
+        <w:t>Dip for 30 seconds in 95% ethanol.</w:t>
       </w:r>
     </w:p>
     <w:p>
@@ -1867,33 +2003,55 @@
         <w:rPr>
           <w:rFonts w:ascii="Arial" w:hAnsi="Arial" w:cs="Arial"/>
           <w:color w:val="000000"/>
-          <w:sz w:val="18"/>
-          <w:szCs w:val="20"/>
-        </w:rPr>
-      </w:pPr>
-      <w:r>
-        <w:rPr>
-          <w:rFonts w:ascii="Arial" w:hAnsi="Arial" w:cs="Arial"/>
-          <w:color w:val="000000"/>
-          <w:sz w:val="22"/>
-        </w:rPr>
-        <w:t xml:space="preserve">Dip for 30 seconds in </w:t>
-      </w:r>
-      <w:r>
-        <w:rPr>
-          <w:rFonts w:ascii="Arial" w:hAnsi="Arial" w:cs="Arial"/>
-          <w:color w:val="000000"/>
-          <w:sz w:val="22"/>
-        </w:rPr>
-        <w:t>70</w:t>
-      </w:r>
-      <w:r>
-        <w:rPr>
-          <w:rFonts w:ascii="Arial" w:hAnsi="Arial" w:cs="Arial"/>
-          <w:color w:val="000000"/>
-          <w:sz w:val="22"/>
-        </w:rPr>
-        <w:t>% ethanol to rinse of Eosin</w:t>
+          <w:sz w:val="22"/>
+          <w:szCs w:val="22"/>
+        </w:rPr>
+      </w:pPr>
+      <w:r>
+        <w:rPr>
+          <w:rFonts w:ascii="Arial" w:hAnsi="Arial" w:cs="Arial"/>
+          <w:color w:val="000000"/>
+          <w:sz w:val="22"/>
+          <w:szCs w:val="22"/>
+        </w:rPr>
+        <w:t xml:space="preserve">Dip in </w:t>
+      </w:r>
+      <w:r>
+        <w:rPr>
+          <w:rFonts w:ascii="Arial" w:hAnsi="Arial" w:cs="Arial"/>
+          <w:b/>
+          <w:color w:val="000000"/>
+          <w:sz w:val="22"/>
+          <w:szCs w:val="22"/>
+        </w:rPr>
+        <w:t>Eosin</w:t>
+      </w:r>
+      <w:r>
+        <w:rPr>
+          <w:rFonts w:ascii="Arial" w:hAnsi="Arial" w:cs="Arial"/>
+          <w:color w:val="000000"/>
+          <w:sz w:val="22"/>
+          <w:szCs w:val="22"/>
+        </w:rPr>
+        <w:t xml:space="preserve"> for </w:t>
+      </w:r>
+      <w:r>
+        <w:rPr>
+          <w:rFonts w:ascii="Arial" w:hAnsi="Arial" w:cs="Arial"/>
+          <w:color w:val="000000"/>
+          <w:sz w:val="22"/>
+          <w:szCs w:val="22"/>
+        </w:rPr>
+        <w:t>1</w:t>
+      </w:r>
+      <w:r>
+        <w:rPr>
+          <w:rFonts w:ascii="Arial" w:hAnsi="Arial" w:cs="Arial"/>
+          <w:color w:val="000000"/>
+          <w:sz w:val="22"/>
+          <w:szCs w:val="22"/>
+        </w:rPr>
+        <w:t xml:space="preserve"> minute.</w:t>
       </w:r>
     </w:p>
     <w:p>
@@ -1908,15 +2066,86 @@
         <w:rPr>
           <w:rFonts w:ascii="Arial" w:hAnsi="Arial" w:cs="Arial"/>
           <w:color w:val="000000"/>
-          <w:sz w:val="18"/>
-          <w:szCs w:val="20"/>
-        </w:rPr>
-      </w:pPr>
-      <w:r>
-        <w:rPr>
-          <w:rFonts w:ascii="Arial" w:hAnsi="Arial" w:cs="Arial"/>
-          <w:color w:val="000000"/>
-          <w:sz w:val="22"/>
+          <w:sz w:val="22"/>
+          <w:szCs w:val="22"/>
+        </w:rPr>
+      </w:pPr>
+      <w:r>
+        <w:rPr>
+          <w:rFonts w:ascii="Arial" w:hAnsi="Arial" w:cs="Arial"/>
+          <w:color w:val="000000"/>
+          <w:sz w:val="22"/>
+          <w:szCs w:val="22"/>
+        </w:rPr>
+        <w:t xml:space="preserve">Dip for 30 seconds in </w:t>
+      </w:r>
+      <w:r>
+        <w:rPr>
+          <w:rFonts w:ascii="Arial" w:hAnsi="Arial" w:cs="Arial"/>
+          <w:color w:val="000000"/>
+          <w:sz w:val="22"/>
+          <w:szCs w:val="22"/>
+        </w:rPr>
+        <w:t>70</w:t>
+      </w:r>
+      <w:r>
+        <w:rPr>
+          <w:rFonts w:ascii="Arial" w:hAnsi="Arial" w:cs="Arial"/>
+          <w:color w:val="000000"/>
+          <w:sz w:val="22"/>
+          <w:szCs w:val="22"/>
+        </w:rPr>
+        <w:t>% ethanol to rinse of Eosin</w:t>
+      </w:r>
+    </w:p>
+    <w:p>
+      <w:pPr>
+        <w:pStyle w:val="NormalWeb"/>
+        <w:numPr>
+          <w:ilvl w:val="0"/>
+          <w:numId w:val="2"/>
+        </w:numPr>
+        <w:shd w:val="clear" w:color="auto" w:fill="FFFFFF"/>
+        <w:spacing w:line="360" w:lineRule="auto"/>
+        <w:rPr>
+          <w:rFonts w:ascii="Arial" w:hAnsi="Arial" w:cs="Arial"/>
+          <w:color w:val="000000"/>
+          <w:sz w:val="22"/>
+          <w:szCs w:val="22"/>
+        </w:rPr>
+      </w:pPr>
+      <w:r>
+        <w:rPr>
+          <w:rFonts w:ascii="Arial" w:hAnsi="Arial" w:cs="Arial"/>
+          <w:color w:val="000000"/>
+          <w:sz w:val="22"/>
+          <w:szCs w:val="22"/>
+        </w:rPr>
+        <w:t>Dip for 2 minutes in fresh 70% ethanol</w:t>
+      </w:r>
+    </w:p>
+    <w:p>
+      <w:pPr>
+        <w:pStyle w:val="NormalWeb"/>
+        <w:numPr>
+          <w:ilvl w:val="0"/>
+          <w:numId w:val="2"/>
+        </w:numPr>
+        <w:shd w:val="clear" w:color="auto" w:fill="FFFFFF"/>
+        <w:spacing w:line="360" w:lineRule="auto"/>
+        <w:rPr>
+          <w:rFonts w:ascii="Arial" w:hAnsi="Arial" w:cs="Arial"/>
+          <w:color w:val="000000"/>
+          <w:sz w:val="22"/>
+          <w:szCs w:val="22"/>
+        </w:rPr>
+      </w:pPr>
+      <w:r>
+        <w:rPr>
+          <w:rFonts w:ascii="Arial" w:hAnsi="Arial" w:cs="Arial"/>
+          <w:color w:val="000000"/>
+          <w:sz w:val="22"/>
+          <w:szCs w:val="22"/>
         </w:rPr>
         <w:t>Dip for 1 minute in:</w:t>
       </w:r>
@@ -1934,17 +2163,17 @@
           <w:rFonts w:ascii="Arial" w:hAnsi="Arial" w:cs="Arial"/>
           <w:color w:val="000000"/>
           <w:sz w:val="22"/>
-          <w:szCs w:val="20"/>
-        </w:rPr>
-      </w:pPr>
-      <w:r>
-        <w:rPr>
-          <w:rFonts w:ascii="Arial" w:hAnsi="Arial" w:cs="Arial"/>
-          <w:color w:val="000000"/>
-          <w:sz w:val="22"/>
-          <w:szCs w:val="20"/>
-        </w:rPr>
-        <w:t>70% ethanol</w:t>
+          <w:szCs w:val="22"/>
+        </w:rPr>
+      </w:pPr>
+      <w:r>
+        <w:rPr>
+          <w:rFonts w:ascii="Arial" w:hAnsi="Arial" w:cs="Arial"/>
+          <w:color w:val="000000"/>
+          <w:sz w:val="22"/>
+          <w:szCs w:val="22"/>
+        </w:rPr>
+        <w:t>95% ethanol</w:t>
       </w:r>
     </w:p>
     <w:p>
@@ -1959,17 +2188,185 @@
         <w:rPr>
           <w:rFonts w:ascii="Arial" w:hAnsi="Arial" w:cs="Arial"/>
           <w:color w:val="000000"/>
-          <w:sz w:val="18"/>
-          <w:szCs w:val="20"/>
-        </w:rPr>
-      </w:pPr>
-      <w:r>
-        <w:rPr>
-          <w:rFonts w:ascii="Arial" w:hAnsi="Arial" w:cs="Arial"/>
-          <w:color w:val="000000"/>
-          <w:sz w:val="22"/>
-        </w:rPr>
-        <w:t>95% ethanol</w:t>
+          <w:sz w:val="22"/>
+          <w:szCs w:val="22"/>
+        </w:rPr>
+      </w:pPr>
+      <w:r>
+        <w:rPr>
+          <w:rFonts w:ascii="Arial" w:hAnsi="Arial" w:cs="Arial"/>
+          <w:color w:val="000000"/>
+          <w:sz w:val="22"/>
+          <w:szCs w:val="22"/>
+        </w:rPr>
+        <w:t>100% ethanol</w:t>
+      </w:r>
+    </w:p>
+    <w:p>
+      <w:pPr>
+        <w:pStyle w:val="NormalWeb"/>
+        <w:numPr>
+          <w:ilvl w:val="0"/>
+          <w:numId w:val="2"/>
+        </w:numPr>
+        <w:shd w:val="clear" w:color="auto" w:fill="FFFFFF"/>
+        <w:spacing w:line="360" w:lineRule="auto"/>
+        <w:rPr>
+          <w:rFonts w:ascii="Arial" w:hAnsi="Arial" w:cs="Arial"/>
+          <w:color w:val="000000"/>
+          <w:sz w:val="22"/>
+          <w:szCs w:val="22"/>
+        </w:rPr>
+      </w:pPr>
+      <w:r>
+        <w:rPr>
+          <w:rFonts w:ascii="Arial" w:hAnsi="Arial" w:cs="Arial"/>
+          <w:color w:val="000000"/>
+          <w:sz w:val="22"/>
+          <w:szCs w:val="22"/>
+        </w:rPr>
+        <w:t>Air dry slides before clearing in Xylene</w:t>
+      </w:r>
+    </w:p>
+    <w:p>
+      <w:pPr>
+        <w:pStyle w:val="NormalWeb"/>
+        <w:numPr>
+          <w:ilvl w:val="0"/>
+          <w:numId w:val="2"/>
+        </w:numPr>
+        <w:shd w:val="clear" w:color="auto" w:fill="FFFFFF"/>
+        <w:spacing w:line="360" w:lineRule="auto"/>
+        <w:rPr>
+          <w:rFonts w:ascii="Arial" w:hAnsi="Arial" w:cs="Arial"/>
+          <w:color w:val="000000"/>
+          <w:sz w:val="22"/>
+          <w:szCs w:val="22"/>
+        </w:rPr>
+      </w:pPr>
+      <w:r>
+        <w:rPr>
+          <w:rFonts w:ascii="Arial" w:hAnsi="Arial" w:cs="Arial"/>
+          <w:color w:val="000000"/>
+          <w:sz w:val="22"/>
+          <w:szCs w:val="22"/>
+        </w:rPr>
+        <w:t xml:space="preserve">Clear in </w:t>
+      </w:r>
+      <w:r>
+        <w:rPr>
+          <w:rFonts w:ascii="Arial" w:hAnsi="Arial" w:cs="Arial"/>
+          <w:color w:val="000000"/>
+          <w:sz w:val="22"/>
+          <w:szCs w:val="22"/>
+        </w:rPr>
+        <w:t>Xylene</w:t>
+      </w:r>
+      <w:r>
+        <w:rPr>
+          <w:rFonts w:ascii="Arial" w:hAnsi="Arial" w:cs="Arial"/>
+          <w:color w:val="000000"/>
+          <w:sz w:val="22"/>
+          <w:szCs w:val="22"/>
+        </w:rPr>
+        <w:t xml:space="preserve"> for 10-15 mins, until the hydrophobic barrier pen </w:t>
+      </w:r>
+      <w:r>
+        <w:rPr>
+          <w:rFonts w:ascii="Arial" w:hAnsi="Arial" w:cs="Arial"/>
+          <w:color w:val="000000"/>
+          <w:sz w:val="22"/>
+          <w:szCs w:val="22"/>
+        </w:rPr>
+        <w:t xml:space="preserve">border </w:t>
+      </w:r>
+      <w:r>
+        <w:rPr>
+          <w:rFonts w:ascii="Arial" w:hAnsi="Arial" w:cs="Arial"/>
+          <w:color w:val="000000"/>
+          <w:sz w:val="22"/>
+          <w:szCs w:val="22"/>
+        </w:rPr>
+        <w:t xml:space="preserve">is </w:t>
+      </w:r>
+      <w:r>
+        <w:rPr>
+          <w:rFonts w:ascii="Arial" w:hAnsi="Arial" w:cs="Arial"/>
+          <w:color w:val="000000"/>
+          <w:sz w:val="22"/>
+          <w:szCs w:val="22"/>
+        </w:rPr>
+        <w:t>washed away</w:t>
+      </w:r>
+    </w:p>
+    <w:p>
+      <w:pPr>
+        <w:pStyle w:val="NormalWeb"/>
+        <w:numPr>
+          <w:ilvl w:val="0"/>
+          <w:numId w:val="2"/>
+        </w:numPr>
+        <w:shd w:val="clear" w:color="auto" w:fill="FFFFFF"/>
+        <w:spacing w:line="360" w:lineRule="auto"/>
+        <w:rPr>
+          <w:rFonts w:ascii="Arial" w:hAnsi="Arial" w:cs="Arial"/>
+          <w:color w:val="000000"/>
+          <w:sz w:val="22"/>
+          <w:szCs w:val="22"/>
+        </w:rPr>
+      </w:pPr>
+      <w:r>
+        <w:rPr>
+          <w:rFonts w:ascii="Arial" w:hAnsi="Arial" w:cs="Arial"/>
+          <w:color w:val="000000"/>
+          <w:sz w:val="22"/>
+          <w:szCs w:val="22"/>
+        </w:rPr>
+        <w:t>Air dry</w:t>
+      </w:r>
+      <w:r>
+        <w:rPr>
+          <w:rFonts w:ascii="Arial" w:hAnsi="Arial" w:cs="Arial"/>
+          <w:color w:val="000000"/>
+          <w:sz w:val="22"/>
+          <w:szCs w:val="22"/>
+        </w:rPr>
+        <w:t xml:space="preserve"> slides</w:t>
+      </w:r>
+      <w:r>
+        <w:rPr>
+          <w:rFonts w:ascii="Arial" w:hAnsi="Arial" w:cs="Arial"/>
+          <w:color w:val="000000"/>
+          <w:sz w:val="22"/>
+          <w:szCs w:val="22"/>
+        </w:rPr>
+        <w:t xml:space="preserve"> again</w:t>
+      </w:r>
+    </w:p>
+    <w:p>
+      <w:pPr>
+        <w:pStyle w:val="NormalWeb"/>
+        <w:numPr>
+          <w:ilvl w:val="0"/>
+          <w:numId w:val="2"/>
+        </w:numPr>
+        <w:shd w:val="clear" w:color="auto" w:fill="FFFFFF"/>
+        <w:spacing w:line="360" w:lineRule="auto"/>
+        <w:rPr>
+          <w:rFonts w:ascii="Arial" w:hAnsi="Arial" w:cs="Arial"/>
+          <w:color w:val="000000"/>
+          <w:sz w:val="22"/>
+          <w:szCs w:val="22"/>
+        </w:rPr>
+      </w:pPr>
+      <w:r>
+        <w:rPr>
+          <w:rFonts w:ascii="Arial" w:hAnsi="Arial" w:cs="Arial"/>
+          <w:color w:val="000000"/>
+          <w:sz w:val="22"/>
+          <w:szCs w:val="22"/>
+        </w:rPr>
+        <w:t>Dip in Xylene again to wet slides before applying cover slip</w:t>
       </w:r>
     </w:p>
     <w:p>
@@ -1984,185 +2381,1245 @@
         <w:rPr>
           <w:rFonts w:ascii="Arial" w:hAnsi="Arial" w:cs="Arial"/>
           <w:color w:val="000000"/>
-          <w:sz w:val="18"/>
-          <w:szCs w:val="20"/>
-        </w:rPr>
-      </w:pPr>
-      <w:r>
-        <w:rPr>
-          <w:rFonts w:ascii="Arial" w:hAnsi="Arial" w:cs="Arial"/>
-          <w:color w:val="000000"/>
-          <w:sz w:val="22"/>
-        </w:rPr>
-        <w:t>100% ethanol</w:t>
+          <w:sz w:val="22"/>
+          <w:szCs w:val="22"/>
+        </w:rPr>
+      </w:pPr>
+      <w:r>
+        <w:rPr>
+          <w:rFonts w:ascii="Arial" w:hAnsi="Arial" w:cs="Arial"/>
+          <w:color w:val="000000"/>
+          <w:sz w:val="22"/>
+          <w:szCs w:val="22"/>
+        </w:rPr>
+        <w:t>Apply DPX while slide is still wet with Xylene</w:t>
+      </w:r>
+      <w:r>
+        <w:rPr>
+          <w:rFonts w:ascii="Arial" w:hAnsi="Arial" w:cs="Arial"/>
+          <w:color w:val="000000"/>
+          <w:sz w:val="22"/>
+          <w:szCs w:val="22"/>
+        </w:rPr>
+        <w:t>, then place cover slip</w:t>
       </w:r>
     </w:p>
     <w:p>
       <w:pPr>
         <w:pStyle w:val="NormalWeb"/>
-        <w:numPr>
-          <w:ilvl w:val="0"/>
-          <w:numId w:val="2"/>
-        </w:numPr>
         <w:shd w:val="clear" w:color="auto" w:fill="FFFFFF"/>
         <w:spacing w:line="360" w:lineRule="auto"/>
         <w:rPr>
           <w:rFonts w:ascii="Arial" w:hAnsi="Arial" w:cs="Arial"/>
           <w:color w:val="000000"/>
           <w:sz w:val="22"/>
-          <w:szCs w:val="20"/>
-        </w:rPr>
-      </w:pPr>
-      <w:r>
-        <w:rPr>
-          <w:rFonts w:ascii="Arial" w:hAnsi="Arial" w:cs="Arial"/>
-          <w:color w:val="000000"/>
-          <w:sz w:val="22"/>
-          <w:szCs w:val="20"/>
-        </w:rPr>
-        <w:t>Air dry slides before clearing in Xylene</w:t>
-      </w:r>
-    </w:p>
+          <w:szCs w:val="22"/>
+        </w:rPr>
+        <w:sectPr>
+          <w:pgSz w:w="12240" w:h="15840"/>
+          <w:pgMar w:top="1440" w:right="1080" w:bottom="1440" w:left="1080" w:header="720" w:footer="720" w:gutter="0"/>
+          <w:cols w:space="720"/>
+          <w:titlePg/>
+          <w:docGrid w:linePitch="360"/>
+        </w:sectPr>
+      </w:pPr>
+    </w:p>
+    <w:tbl>
+      <w:tblPr>
+        <w:tblW w:w="9341" w:type="dxa"/>
+        <w:tblInd w:w="65" w:type="dxa"/>
+        <w:tblBorders>
+          <w:top w:val="single" w:sz="4" w:space="0" w:color="231F20"/>
+          <w:left w:val="single" w:sz="4" w:space="0" w:color="231F20"/>
+          <w:bottom w:val="single" w:sz="4" w:space="0" w:color="231F20"/>
+          <w:right w:val="single" w:sz="4" w:space="0" w:color="231F20"/>
+          <w:insideH w:val="single" w:sz="4" w:space="0" w:color="231F20"/>
+          <w:insideV w:val="single" w:sz="4" w:space="0" w:color="231F20"/>
+        </w:tblBorders>
+        <w:tblLayout w:type="fixed"/>
+        <w:tblCellMar>
+          <w:left w:w="0" w:type="dxa"/>
+          <w:right w:w="0" w:type="dxa"/>
+        </w:tblCellMar>
+        <w:tblLook w:val="01E0" w:firstRow="1" w:lastRow="1" w:firstColumn="1" w:lastColumn="1" w:noHBand="0" w:noVBand="0"/>
+      </w:tblPr>
+      <w:tblGrid>
+        <w:gridCol w:w="6950"/>
+        <w:gridCol w:w="2391"/>
+      </w:tblGrid>
+      <w:tr>
+        <w:trPr>
+          <w:trHeight w:val="308"/>
+        </w:trPr>
+        <w:tc>
+          <w:tcPr>
+            <w:tcW w:w="9341" w:type="dxa"/>
+            <w:gridSpan w:val="2"/>
+            <w:vAlign w:val="center"/>
+          </w:tcPr>
+          <w:p>
+            <w:pPr>
+              <w:pStyle w:val="TableParagraph"/>
+              <w:spacing w:before="41" w:line="300" w:lineRule="auto"/>
+              <w:ind w:left="80"/>
+              <w:jc w:val="center"/>
+              <w:rPr>
+                <w:rFonts w:ascii="Arial" w:hAnsi="Arial" w:cs="Arial"/>
+                <w:b/>
+                <w:color w:val="231F20"/>
+              </w:rPr>
+            </w:pPr>
+            <w:r>
+              <w:rPr>
+                <w:rFonts w:ascii="Arial" w:hAnsi="Arial" w:cs="Arial"/>
+                <w:b/>
+                <w:color w:val="231F20"/>
+              </w:rPr>
+              <w:lastRenderedPageBreak/>
+              <w:t>H&amp;E Staining Protocol</w:t>
+            </w:r>
+          </w:p>
+          <w:p>
+            <w:pPr>
+              <w:pStyle w:val="TableParagraph"/>
+              <w:spacing w:before="41" w:line="300" w:lineRule="auto"/>
+              <w:ind w:left="80"/>
+              <w:jc w:val="center"/>
+              <w:rPr>
+                <w:rFonts w:ascii="Arial" w:hAnsi="Arial" w:cs="Arial"/>
+              </w:rPr>
+            </w:pPr>
+            <w:r>
+              <w:rPr>
+                <w:rFonts w:ascii="Arial" w:hAnsi="Arial" w:cs="Arial"/>
+              </w:rPr>
+              <w:t>Section thickness = 10</w:t>
+            </w:r>
+            <w:r>
+              <w:rPr>
+                <w:rFonts w:ascii="Arial" w:hAnsi="Arial" w:cs="Arial"/>
+                <w:lang w:val="el-GR"/>
+              </w:rPr>
+              <w:t>μ</w:t>
+            </w:r>
+            <w:r>
+              <w:rPr>
+                <w:rFonts w:ascii="Arial" w:hAnsi="Arial" w:cs="Arial"/>
+              </w:rPr>
+              <w:t>m</w:t>
+            </w:r>
+          </w:p>
+        </w:tc>
+      </w:tr>
+      <w:tr>
+        <w:trPr>
+          <w:trHeight w:val="308"/>
+        </w:trPr>
+        <w:tc>
+          <w:tcPr>
+            <w:tcW w:w="6950" w:type="dxa"/>
+            <w:shd w:val="clear" w:color="auto" w:fill="E7E6E6" w:themeFill="background2"/>
+            <w:vAlign w:val="center"/>
+          </w:tcPr>
+          <w:p>
+            <w:pPr>
+              <w:pStyle w:val="TableParagraph"/>
+              <w:spacing w:before="41" w:line="300" w:lineRule="auto"/>
+              <w:ind w:left="0" w:right="368"/>
+              <w:rPr>
+                <w:rFonts w:ascii="Arial" w:hAnsi="Arial" w:cs="Arial"/>
+                <w:i/>
+              </w:rPr>
+            </w:pPr>
+            <w:r>
+              <w:rPr>
+                <w:rFonts w:ascii="Arial" w:hAnsi="Arial" w:cs="Arial"/>
+                <w:i/>
+              </w:rPr>
+              <w:t>Apply Hydrophobic Barrier Pen around tissue sections</w:t>
+            </w:r>
+          </w:p>
+        </w:tc>
+        <w:tc>
+          <w:tcPr>
+            <w:tcW w:w="2391" w:type="dxa"/>
+            <w:shd w:val="clear" w:color="auto" w:fill="E7E6E6" w:themeFill="background2"/>
+            <w:vAlign w:val="center"/>
+          </w:tcPr>
+          <w:p>
+            <w:pPr>
+              <w:pStyle w:val="TableParagraph"/>
+              <w:spacing w:before="41" w:line="300" w:lineRule="auto"/>
+              <w:ind w:left="0" w:right="368"/>
+              <w:rPr>
+                <w:rFonts w:ascii="Arial" w:hAnsi="Arial" w:cs="Arial"/>
+                <w:i/>
+              </w:rPr>
+            </w:pPr>
+          </w:p>
+        </w:tc>
+      </w:tr>
+      <w:tr>
+        <w:trPr>
+          <w:trHeight w:val="500"/>
+        </w:trPr>
+        <w:tc>
+          <w:tcPr>
+            <w:tcW w:w="6950" w:type="dxa"/>
+            <w:vAlign w:val="center"/>
+          </w:tcPr>
+          <w:p>
+            <w:pPr>
+              <w:pStyle w:val="TableParagraph"/>
+              <w:spacing w:before="0" w:line="300" w:lineRule="auto"/>
+              <w:ind w:left="80"/>
+              <w:rPr>
+                <w:rFonts w:ascii="Arial" w:hAnsi="Arial" w:cs="Arial"/>
+                <w:b/>
+              </w:rPr>
+            </w:pPr>
+            <w:r>
+              <w:rPr>
+                <w:rFonts w:ascii="Arial" w:hAnsi="Arial" w:cs="Arial"/>
+                <w:b/>
+              </w:rPr>
+              <w:t>10% Neutral Buffered Formalin</w:t>
+            </w:r>
+          </w:p>
+        </w:tc>
+        <w:tc>
+          <w:tcPr>
+            <w:tcW w:w="2391" w:type="dxa"/>
+            <w:vAlign w:val="center"/>
+          </w:tcPr>
+          <w:p>
+            <w:pPr>
+              <w:pStyle w:val="TableParagraph"/>
+              <w:spacing w:before="41" w:line="300" w:lineRule="auto"/>
+              <w:ind w:left="86" w:right="417"/>
+              <w:rPr>
+                <w:rFonts w:ascii="Arial" w:hAnsi="Arial" w:cs="Arial"/>
+              </w:rPr>
+            </w:pPr>
+            <w:r>
+              <w:rPr>
+                <w:rFonts w:ascii="Arial" w:hAnsi="Arial" w:cs="Arial"/>
+              </w:rPr>
+              <w:t>30 mins</w:t>
+            </w:r>
+          </w:p>
+        </w:tc>
+      </w:tr>
+      <w:tr>
+        <w:trPr>
+          <w:trHeight w:val="308"/>
+        </w:trPr>
+        <w:tc>
+          <w:tcPr>
+            <w:tcW w:w="6950" w:type="dxa"/>
+            <w:shd w:val="clear" w:color="auto" w:fill="E7E6E6" w:themeFill="background2"/>
+            <w:vAlign w:val="center"/>
+          </w:tcPr>
+          <w:p>
+            <w:pPr>
+              <w:pStyle w:val="TableParagraph"/>
+              <w:spacing w:before="41" w:line="300" w:lineRule="auto"/>
+              <w:ind w:left="720"/>
+              <w:rPr>
+                <w:rFonts w:ascii="Arial" w:hAnsi="Arial" w:cs="Arial"/>
+              </w:rPr>
+            </w:pPr>
+            <w:r>
+              <w:rPr>
+                <w:rFonts w:ascii="Arial" w:hAnsi="Arial" w:cs="Arial"/>
+              </w:rPr>
+              <w:t>Hydrate in tap water</w:t>
+            </w:r>
+          </w:p>
+        </w:tc>
+        <w:tc>
+          <w:tcPr>
+            <w:tcW w:w="2391" w:type="dxa"/>
+            <w:shd w:val="clear" w:color="auto" w:fill="E7E6E6" w:themeFill="background2"/>
+            <w:vAlign w:val="center"/>
+          </w:tcPr>
+          <w:p>
+            <w:pPr>
+              <w:pStyle w:val="TableParagraph"/>
+              <w:spacing w:before="41" w:line="300" w:lineRule="auto"/>
+              <w:ind w:left="86" w:right="417"/>
+              <w:rPr>
+                <w:rFonts w:ascii="Arial" w:hAnsi="Arial" w:cs="Arial"/>
+              </w:rPr>
+            </w:pPr>
+            <w:r>
+              <w:rPr>
+                <w:rFonts w:ascii="Arial" w:hAnsi="Arial" w:cs="Arial"/>
+              </w:rPr>
+              <w:t>1 min</w:t>
+            </w:r>
+          </w:p>
+        </w:tc>
+      </w:tr>
+      <w:tr>
+        <w:trPr>
+          <w:trHeight w:val="308"/>
+        </w:trPr>
+        <w:tc>
+          <w:tcPr>
+            <w:tcW w:w="6950" w:type="dxa"/>
+            <w:vAlign w:val="center"/>
+          </w:tcPr>
+          <w:p>
+            <w:pPr>
+              <w:pStyle w:val="TableParagraph"/>
+              <w:spacing w:before="41" w:line="300" w:lineRule="auto"/>
+              <w:ind w:left="80"/>
+              <w:rPr>
+                <w:rFonts w:ascii="Arial" w:hAnsi="Arial" w:cs="Arial"/>
+                <w:b/>
+              </w:rPr>
+            </w:pPr>
+            <w:r>
+              <w:rPr>
+                <w:rFonts w:ascii="Arial" w:hAnsi="Arial" w:cs="Arial"/>
+                <w:b/>
+              </w:rPr>
+              <w:t>Hematoxylin</w:t>
+            </w:r>
+          </w:p>
+        </w:tc>
+        <w:tc>
+          <w:tcPr>
+            <w:tcW w:w="2391" w:type="dxa"/>
+            <w:vAlign w:val="center"/>
+          </w:tcPr>
+          <w:p>
+            <w:pPr>
+              <w:pStyle w:val="TableParagraph"/>
+              <w:spacing w:before="41" w:line="300" w:lineRule="auto"/>
+              <w:ind w:left="86" w:right="417"/>
+              <w:rPr>
+                <w:rFonts w:ascii="Arial" w:hAnsi="Arial" w:cs="Arial"/>
+              </w:rPr>
+            </w:pPr>
+            <w:r>
+              <w:rPr>
+                <w:rFonts w:ascii="Arial" w:hAnsi="Arial" w:cs="Arial"/>
+              </w:rPr>
+              <w:t>2 mins</w:t>
+            </w:r>
+          </w:p>
+        </w:tc>
+      </w:tr>
+      <w:tr>
+        <w:trPr>
+          <w:trHeight w:val="308"/>
+        </w:trPr>
+        <w:tc>
+          <w:tcPr>
+            <w:tcW w:w="6950" w:type="dxa"/>
+            <w:shd w:val="clear" w:color="auto" w:fill="E7E6E6" w:themeFill="background2"/>
+            <w:vAlign w:val="center"/>
+          </w:tcPr>
+          <w:p>
+            <w:pPr>
+              <w:pStyle w:val="TableParagraph"/>
+              <w:spacing w:before="41" w:line="300" w:lineRule="auto"/>
+              <w:ind w:left="720"/>
+              <w:rPr>
+                <w:rFonts w:ascii="Arial" w:hAnsi="Arial" w:cs="Arial"/>
+              </w:rPr>
+            </w:pPr>
+            <w:r>
+              <w:rPr>
+                <w:rFonts w:ascii="Arial" w:hAnsi="Arial" w:cs="Arial"/>
+              </w:rPr>
+              <w:t>Rinse in tap water</w:t>
+            </w:r>
+          </w:p>
+        </w:tc>
+        <w:tc>
+          <w:tcPr>
+            <w:tcW w:w="2391" w:type="dxa"/>
+            <w:shd w:val="clear" w:color="auto" w:fill="E7E6E6" w:themeFill="background2"/>
+            <w:vAlign w:val="center"/>
+          </w:tcPr>
+          <w:p>
+            <w:pPr>
+              <w:pStyle w:val="TableParagraph"/>
+              <w:spacing w:before="41" w:line="300" w:lineRule="auto"/>
+              <w:ind w:left="86" w:right="417"/>
+              <w:rPr>
+                <w:rFonts w:ascii="Arial" w:hAnsi="Arial" w:cs="Arial"/>
+                <w:color w:val="231F20"/>
+                <w:spacing w:val="-5"/>
+              </w:rPr>
+            </w:pPr>
+            <w:r>
+              <w:rPr>
+                <w:rFonts w:ascii="Arial" w:hAnsi="Arial" w:cs="Arial"/>
+                <w:color w:val="231F20"/>
+                <w:spacing w:val="-5"/>
+              </w:rPr>
+              <w:t>1 min</w:t>
+            </w:r>
+          </w:p>
+        </w:tc>
+      </w:tr>
+      <w:tr>
+        <w:trPr>
+          <w:trHeight w:val="308"/>
+        </w:trPr>
+        <w:tc>
+          <w:tcPr>
+            <w:tcW w:w="6950" w:type="dxa"/>
+            <w:vAlign w:val="center"/>
+          </w:tcPr>
+          <w:p>
+            <w:pPr>
+              <w:pStyle w:val="TableParagraph"/>
+              <w:spacing w:before="41" w:line="300" w:lineRule="auto"/>
+              <w:ind w:right="417"/>
+              <w:rPr>
+                <w:rFonts w:ascii="Arial" w:hAnsi="Arial" w:cs="Arial"/>
+                <w:b/>
+                <w:color w:val="231F20"/>
+              </w:rPr>
+            </w:pPr>
+            <w:r>
+              <w:rPr>
+                <w:rFonts w:ascii="Arial" w:hAnsi="Arial" w:cs="Arial"/>
+                <w:b/>
+                <w:color w:val="231F20"/>
+              </w:rPr>
+              <w:t>Acidified Ethanol</w:t>
+            </w:r>
+          </w:p>
+        </w:tc>
+        <w:tc>
+          <w:tcPr>
+            <w:tcW w:w="2391" w:type="dxa"/>
+            <w:vAlign w:val="center"/>
+          </w:tcPr>
+          <w:p>
+            <w:pPr>
+              <w:pStyle w:val="TableParagraph"/>
+              <w:spacing w:before="41" w:line="300" w:lineRule="auto"/>
+              <w:ind w:right="417"/>
+              <w:rPr>
+                <w:rFonts w:ascii="Arial" w:hAnsi="Arial" w:cs="Arial"/>
+                <w:color w:val="231F20"/>
+              </w:rPr>
+            </w:pPr>
+            <w:r>
+              <w:rPr>
+                <w:rFonts w:ascii="Arial" w:hAnsi="Arial" w:cs="Arial"/>
+                <w:color w:val="231F20"/>
+              </w:rPr>
+              <w:t>30 secs</w:t>
+            </w:r>
+          </w:p>
+        </w:tc>
+      </w:tr>
+      <w:tr>
+        <w:trPr>
+          <w:trHeight w:val="308"/>
+        </w:trPr>
+        <w:tc>
+          <w:tcPr>
+            <w:tcW w:w="6950" w:type="dxa"/>
+            <w:shd w:val="clear" w:color="auto" w:fill="E7E6E6" w:themeFill="background2"/>
+            <w:vAlign w:val="center"/>
+          </w:tcPr>
+          <w:p>
+            <w:pPr>
+              <w:pStyle w:val="TableParagraph"/>
+              <w:spacing w:before="41" w:line="300" w:lineRule="auto"/>
+              <w:ind w:left="720"/>
+              <w:rPr>
+                <w:rFonts w:ascii="Arial" w:hAnsi="Arial" w:cs="Arial"/>
+              </w:rPr>
+            </w:pPr>
+            <w:r>
+              <w:rPr>
+                <w:rFonts w:ascii="Arial" w:hAnsi="Arial" w:cs="Arial"/>
+              </w:rPr>
+              <w:t>Rinse in tap water</w:t>
+            </w:r>
+          </w:p>
+        </w:tc>
+        <w:tc>
+          <w:tcPr>
+            <w:tcW w:w="2391" w:type="dxa"/>
+            <w:shd w:val="clear" w:color="auto" w:fill="E7E6E6" w:themeFill="background2"/>
+            <w:vAlign w:val="center"/>
+          </w:tcPr>
+          <w:p>
+            <w:pPr>
+              <w:pStyle w:val="TableParagraph"/>
+              <w:spacing w:before="41" w:line="300" w:lineRule="auto"/>
+              <w:ind w:left="86" w:right="417"/>
+              <w:rPr>
+                <w:rFonts w:ascii="Arial" w:hAnsi="Arial" w:cs="Arial"/>
+              </w:rPr>
+            </w:pPr>
+            <w:r>
+              <w:rPr>
+                <w:rFonts w:ascii="Arial" w:hAnsi="Arial" w:cs="Arial"/>
+              </w:rPr>
+              <w:t>1 min</w:t>
+            </w:r>
+          </w:p>
+        </w:tc>
+      </w:tr>
+      <w:tr>
+        <w:trPr>
+          <w:trHeight w:val="308"/>
+        </w:trPr>
+        <w:tc>
+          <w:tcPr>
+            <w:tcW w:w="6950" w:type="dxa"/>
+            <w:vAlign w:val="center"/>
+          </w:tcPr>
+          <w:p>
+            <w:pPr>
+              <w:pStyle w:val="TableParagraph"/>
+              <w:spacing w:before="41" w:line="300" w:lineRule="auto"/>
+              <w:ind w:left="80"/>
+              <w:rPr>
+                <w:rFonts w:ascii="Arial" w:hAnsi="Arial" w:cs="Arial"/>
+                <w:b/>
+              </w:rPr>
+            </w:pPr>
+            <w:r>
+              <w:rPr>
+                <w:rFonts w:ascii="Arial" w:hAnsi="Arial" w:cs="Arial"/>
+                <w:b/>
+              </w:rPr>
+              <w:t>Bluing Reagent</w:t>
+            </w:r>
+          </w:p>
+        </w:tc>
+        <w:tc>
+          <w:tcPr>
+            <w:tcW w:w="2391" w:type="dxa"/>
+            <w:vAlign w:val="center"/>
+          </w:tcPr>
+          <w:p>
+            <w:pPr>
+              <w:pStyle w:val="TableParagraph"/>
+              <w:spacing w:before="41" w:line="300" w:lineRule="auto"/>
+              <w:ind w:left="86" w:right="417"/>
+              <w:rPr>
+                <w:rFonts w:ascii="Arial" w:hAnsi="Arial" w:cs="Arial"/>
+              </w:rPr>
+            </w:pPr>
+            <w:r>
+              <w:rPr>
+                <w:rFonts w:ascii="Arial" w:hAnsi="Arial" w:cs="Arial"/>
+              </w:rPr>
+              <w:t>1 min</w:t>
+            </w:r>
+          </w:p>
+        </w:tc>
+      </w:tr>
+      <w:tr>
+        <w:trPr>
+          <w:trHeight w:val="308"/>
+        </w:trPr>
+        <w:tc>
+          <w:tcPr>
+            <w:tcW w:w="6950" w:type="dxa"/>
+            <w:shd w:val="clear" w:color="auto" w:fill="E7E6E6" w:themeFill="background2"/>
+            <w:vAlign w:val="center"/>
+          </w:tcPr>
+          <w:p>
+            <w:pPr>
+              <w:pStyle w:val="TableParagraph"/>
+              <w:spacing w:before="41" w:line="300" w:lineRule="auto"/>
+              <w:ind w:left="720"/>
+              <w:rPr>
+                <w:rFonts w:ascii="Arial" w:hAnsi="Arial" w:cs="Arial"/>
+              </w:rPr>
+            </w:pPr>
+            <w:r>
+              <w:rPr>
+                <w:rFonts w:ascii="Arial" w:hAnsi="Arial" w:cs="Arial"/>
+              </w:rPr>
+              <w:t>Rinse in tap water</w:t>
+            </w:r>
+          </w:p>
+        </w:tc>
+        <w:tc>
+          <w:tcPr>
+            <w:tcW w:w="2391" w:type="dxa"/>
+            <w:shd w:val="clear" w:color="auto" w:fill="E7E6E6" w:themeFill="background2"/>
+            <w:vAlign w:val="center"/>
+          </w:tcPr>
+          <w:p>
+            <w:pPr>
+              <w:pStyle w:val="TableParagraph"/>
+              <w:spacing w:before="41" w:line="300" w:lineRule="auto"/>
+              <w:ind w:left="86" w:right="417"/>
+              <w:rPr>
+                <w:rFonts w:ascii="Arial" w:hAnsi="Arial" w:cs="Arial"/>
+              </w:rPr>
+            </w:pPr>
+            <w:r>
+              <w:rPr>
+                <w:rFonts w:ascii="Arial" w:hAnsi="Arial" w:cs="Arial"/>
+              </w:rPr>
+              <w:t>1 min</w:t>
+            </w:r>
+          </w:p>
+        </w:tc>
+      </w:tr>
+      <w:tr>
+        <w:trPr>
+          <w:trHeight w:val="308"/>
+        </w:trPr>
+        <w:tc>
+          <w:tcPr>
+            <w:tcW w:w="6950" w:type="dxa"/>
+            <w:vAlign w:val="center"/>
+          </w:tcPr>
+          <w:p>
+            <w:pPr>
+              <w:pStyle w:val="TableParagraph"/>
+              <w:spacing w:before="41" w:line="300" w:lineRule="auto"/>
+              <w:ind w:left="720"/>
+              <w:rPr>
+                <w:rFonts w:ascii="Arial" w:hAnsi="Arial" w:cs="Arial"/>
+              </w:rPr>
+            </w:pPr>
+            <w:r>
+              <w:rPr>
+                <w:rFonts w:ascii="Arial" w:hAnsi="Arial" w:cs="Arial"/>
+              </w:rPr>
+              <w:t>95% Ethanol</w:t>
+            </w:r>
+          </w:p>
+        </w:tc>
+        <w:tc>
+          <w:tcPr>
+            <w:tcW w:w="2391" w:type="dxa"/>
+            <w:vAlign w:val="center"/>
+          </w:tcPr>
+          <w:p>
+            <w:pPr>
+              <w:pStyle w:val="TableParagraph"/>
+              <w:spacing w:before="41" w:line="300" w:lineRule="auto"/>
+              <w:ind w:left="86" w:right="417"/>
+              <w:rPr>
+                <w:rFonts w:ascii="Arial" w:hAnsi="Arial" w:cs="Arial"/>
+              </w:rPr>
+            </w:pPr>
+            <w:r>
+              <w:rPr>
+                <w:rFonts w:ascii="Arial" w:hAnsi="Arial" w:cs="Arial"/>
+              </w:rPr>
+              <w:t>30 secs</w:t>
+            </w:r>
+          </w:p>
+        </w:tc>
+      </w:tr>
+      <w:tr>
+        <w:trPr>
+          <w:trHeight w:val="308"/>
+        </w:trPr>
+        <w:tc>
+          <w:tcPr>
+            <w:tcW w:w="6950" w:type="dxa"/>
+            <w:shd w:val="clear" w:color="auto" w:fill="E7E6E6" w:themeFill="background2"/>
+            <w:vAlign w:val="center"/>
+          </w:tcPr>
+          <w:p>
+            <w:pPr>
+              <w:pStyle w:val="TableParagraph"/>
+              <w:spacing w:before="41" w:line="300" w:lineRule="auto"/>
+              <w:ind w:left="80"/>
+              <w:rPr>
+                <w:rFonts w:ascii="Arial" w:hAnsi="Arial" w:cs="Arial"/>
+                <w:b/>
+                <w:color w:val="231F20"/>
+              </w:rPr>
+            </w:pPr>
+            <w:r>
+              <w:rPr>
+                <w:rFonts w:ascii="Arial" w:hAnsi="Arial" w:cs="Arial"/>
+                <w:b/>
+                <w:color w:val="231F20"/>
+              </w:rPr>
+              <w:t>Eosin Y Working Solution</w:t>
+            </w:r>
+          </w:p>
+        </w:tc>
+        <w:tc>
+          <w:tcPr>
+            <w:tcW w:w="2391" w:type="dxa"/>
+            <w:shd w:val="clear" w:color="auto" w:fill="E7E6E6" w:themeFill="background2"/>
+            <w:vAlign w:val="center"/>
+          </w:tcPr>
+          <w:p>
+            <w:pPr>
+              <w:pStyle w:val="TableParagraph"/>
+              <w:spacing w:before="41" w:line="300" w:lineRule="auto"/>
+              <w:ind w:left="86" w:right="417"/>
+              <w:rPr>
+                <w:rFonts w:ascii="Arial" w:hAnsi="Arial" w:cs="Arial"/>
+                <w:color w:val="231F20"/>
+              </w:rPr>
+            </w:pPr>
+            <w:r>
+              <w:rPr>
+                <w:rFonts w:ascii="Arial" w:hAnsi="Arial" w:cs="Arial"/>
+                <w:color w:val="231F20"/>
+              </w:rPr>
+              <w:t>2 mins</w:t>
+            </w:r>
+          </w:p>
+        </w:tc>
+      </w:tr>
+      <w:tr>
+        <w:trPr>
+          <w:trHeight w:val="308"/>
+        </w:trPr>
+        <w:tc>
+          <w:tcPr>
+            <w:tcW w:w="6950" w:type="dxa"/>
+            <w:shd w:val="clear" w:color="auto" w:fill="auto"/>
+            <w:vAlign w:val="center"/>
+          </w:tcPr>
+          <w:p>
+            <w:pPr>
+              <w:pStyle w:val="TableParagraph"/>
+              <w:spacing w:before="41" w:line="300" w:lineRule="auto"/>
+              <w:ind w:left="720" w:right="417"/>
+              <w:rPr>
+                <w:rFonts w:ascii="Arial" w:hAnsi="Arial" w:cs="Arial"/>
+                <w:color w:val="231F20"/>
+              </w:rPr>
+            </w:pPr>
+            <w:r>
+              <w:rPr>
+                <w:rFonts w:ascii="Arial" w:hAnsi="Arial" w:cs="Arial"/>
+                <w:color w:val="231F20"/>
+              </w:rPr>
+              <w:t>70% Ethanol</w:t>
+            </w:r>
+          </w:p>
+        </w:tc>
+        <w:tc>
+          <w:tcPr>
+            <w:tcW w:w="2391" w:type="dxa"/>
+            <w:shd w:val="clear" w:color="auto" w:fill="auto"/>
+            <w:vAlign w:val="center"/>
+          </w:tcPr>
+          <w:p>
+            <w:pPr>
+              <w:pStyle w:val="TableParagraph"/>
+              <w:spacing w:before="41" w:line="300" w:lineRule="auto"/>
+              <w:ind w:right="417"/>
+              <w:rPr>
+                <w:rFonts w:ascii="Arial" w:hAnsi="Arial" w:cs="Arial"/>
+                <w:color w:val="231F20"/>
+              </w:rPr>
+            </w:pPr>
+            <w:r>
+              <w:rPr>
+                <w:rFonts w:ascii="Arial" w:hAnsi="Arial" w:cs="Arial"/>
+                <w:color w:val="231F20"/>
+              </w:rPr>
+              <w:t>30 secs</w:t>
+            </w:r>
+          </w:p>
+        </w:tc>
+      </w:tr>
+      <w:tr>
+        <w:trPr>
+          <w:trHeight w:val="308"/>
+        </w:trPr>
+        <w:tc>
+          <w:tcPr>
+            <w:tcW w:w="6950" w:type="dxa"/>
+            <w:shd w:val="clear" w:color="auto" w:fill="E7E6E6" w:themeFill="background2"/>
+            <w:vAlign w:val="center"/>
+          </w:tcPr>
+          <w:p>
+            <w:pPr>
+              <w:pStyle w:val="TableParagraph"/>
+              <w:spacing w:before="41" w:line="300" w:lineRule="auto"/>
+              <w:ind w:left="720" w:right="417"/>
+              <w:rPr>
+                <w:rFonts w:ascii="Arial" w:hAnsi="Arial" w:cs="Arial"/>
+                <w:color w:val="231F20"/>
+              </w:rPr>
+            </w:pPr>
+            <w:r>
+              <w:rPr>
+                <w:rFonts w:ascii="Arial" w:hAnsi="Arial" w:cs="Arial"/>
+                <w:color w:val="231F20"/>
+              </w:rPr>
+              <w:t>70% Ethanol</w:t>
+            </w:r>
+          </w:p>
+        </w:tc>
+        <w:tc>
+          <w:tcPr>
+            <w:tcW w:w="2391" w:type="dxa"/>
+            <w:shd w:val="clear" w:color="auto" w:fill="E7E6E6" w:themeFill="background2"/>
+            <w:vAlign w:val="center"/>
+          </w:tcPr>
+          <w:p>
+            <w:pPr>
+              <w:pStyle w:val="TableParagraph"/>
+              <w:spacing w:before="41" w:line="300" w:lineRule="auto"/>
+              <w:ind w:right="417"/>
+              <w:rPr>
+                <w:rFonts w:ascii="Arial" w:hAnsi="Arial" w:cs="Arial"/>
+                <w:color w:val="231F20"/>
+              </w:rPr>
+            </w:pPr>
+            <w:r>
+              <w:rPr>
+                <w:rFonts w:ascii="Arial" w:hAnsi="Arial" w:cs="Arial"/>
+                <w:color w:val="231F20"/>
+              </w:rPr>
+              <w:t>2 mins</w:t>
+            </w:r>
+          </w:p>
+        </w:tc>
+      </w:tr>
+      <w:tr>
+        <w:trPr>
+          <w:trHeight w:val="308"/>
+        </w:trPr>
+        <w:tc>
+          <w:tcPr>
+            <w:tcW w:w="6950" w:type="dxa"/>
+            <w:shd w:val="clear" w:color="auto" w:fill="auto"/>
+            <w:vAlign w:val="center"/>
+          </w:tcPr>
+          <w:p>
+            <w:pPr>
+              <w:pStyle w:val="TableParagraph"/>
+              <w:spacing w:before="41" w:line="300" w:lineRule="auto"/>
+              <w:ind w:left="720"/>
+              <w:rPr>
+                <w:rFonts w:ascii="Arial" w:hAnsi="Arial" w:cs="Arial"/>
+                <w:color w:val="231F20"/>
+              </w:rPr>
+            </w:pPr>
+            <w:r>
+              <w:rPr>
+                <w:rFonts w:ascii="Arial" w:hAnsi="Arial" w:cs="Arial"/>
+                <w:color w:val="231F20"/>
+              </w:rPr>
+              <w:t>95% Ethanol</w:t>
+            </w:r>
+          </w:p>
+        </w:tc>
+        <w:tc>
+          <w:tcPr>
+            <w:tcW w:w="2391" w:type="dxa"/>
+            <w:shd w:val="clear" w:color="auto" w:fill="auto"/>
+            <w:vAlign w:val="center"/>
+          </w:tcPr>
+          <w:p>
+            <w:pPr>
+              <w:pStyle w:val="TableParagraph"/>
+              <w:spacing w:before="41" w:line="300" w:lineRule="auto"/>
+              <w:ind w:right="417"/>
+              <w:rPr>
+                <w:rFonts w:ascii="Arial" w:hAnsi="Arial" w:cs="Arial"/>
+                <w:color w:val="231F20"/>
+              </w:rPr>
+            </w:pPr>
+            <w:r>
+              <w:rPr>
+                <w:rFonts w:ascii="Arial" w:hAnsi="Arial" w:cs="Arial"/>
+                <w:color w:val="231F20"/>
+              </w:rPr>
+              <w:t>1 min</w:t>
+            </w:r>
+          </w:p>
+        </w:tc>
+      </w:tr>
+      <w:tr>
+        <w:trPr>
+          <w:trHeight w:val="308"/>
+        </w:trPr>
+        <w:tc>
+          <w:tcPr>
+            <w:tcW w:w="6950" w:type="dxa"/>
+            <w:shd w:val="clear" w:color="auto" w:fill="E7E6E6" w:themeFill="background2"/>
+            <w:vAlign w:val="center"/>
+          </w:tcPr>
+          <w:p>
+            <w:pPr>
+              <w:pStyle w:val="TableParagraph"/>
+              <w:spacing w:before="41" w:line="300" w:lineRule="auto"/>
+              <w:ind w:left="720"/>
+              <w:rPr>
+                <w:rFonts w:ascii="Arial" w:hAnsi="Arial" w:cs="Arial"/>
+              </w:rPr>
+            </w:pPr>
+            <w:r>
+              <w:rPr>
+                <w:rFonts w:ascii="Arial" w:hAnsi="Arial" w:cs="Arial"/>
+              </w:rPr>
+              <w:t>100% Ethanol</w:t>
+            </w:r>
+          </w:p>
+        </w:tc>
+        <w:tc>
+          <w:tcPr>
+            <w:tcW w:w="2391" w:type="dxa"/>
+            <w:shd w:val="clear" w:color="auto" w:fill="E7E6E6" w:themeFill="background2"/>
+            <w:vAlign w:val="center"/>
+          </w:tcPr>
+          <w:p>
+            <w:pPr>
+              <w:pStyle w:val="TableParagraph"/>
+              <w:spacing w:before="41" w:line="300" w:lineRule="auto"/>
+              <w:ind w:left="86" w:right="417"/>
+              <w:rPr>
+                <w:rFonts w:ascii="Arial" w:hAnsi="Arial" w:cs="Arial"/>
+              </w:rPr>
+            </w:pPr>
+            <w:r>
+              <w:rPr>
+                <w:rFonts w:ascii="Arial" w:hAnsi="Arial" w:cs="Arial"/>
+              </w:rPr>
+              <w:t>1 min</w:t>
+            </w:r>
+          </w:p>
+        </w:tc>
+      </w:tr>
+      <w:tr>
+        <w:trPr>
+          <w:trHeight w:val="308"/>
+        </w:trPr>
+        <w:tc>
+          <w:tcPr>
+            <w:tcW w:w="6950" w:type="dxa"/>
+            <w:shd w:val="clear" w:color="auto" w:fill="auto"/>
+            <w:vAlign w:val="center"/>
+          </w:tcPr>
+          <w:p>
+            <w:pPr>
+              <w:pStyle w:val="TableParagraph"/>
+              <w:spacing w:before="41" w:line="300" w:lineRule="auto"/>
+              <w:ind w:left="80"/>
+              <w:rPr>
+                <w:rFonts w:ascii="Arial" w:hAnsi="Arial" w:cs="Arial"/>
+                <w:i/>
+              </w:rPr>
+            </w:pPr>
+            <w:r>
+              <w:rPr>
+                <w:rFonts w:ascii="Arial" w:hAnsi="Arial" w:cs="Arial"/>
+                <w:i/>
+              </w:rPr>
+              <w:t>Air dry slides before clearing in Xylene</w:t>
+            </w:r>
+          </w:p>
+        </w:tc>
+        <w:tc>
+          <w:tcPr>
+            <w:tcW w:w="2391" w:type="dxa"/>
+            <w:shd w:val="clear" w:color="auto" w:fill="auto"/>
+            <w:vAlign w:val="center"/>
+          </w:tcPr>
+          <w:p>
+            <w:pPr>
+              <w:pStyle w:val="TableParagraph"/>
+              <w:spacing w:before="41" w:line="300" w:lineRule="auto"/>
+              <w:ind w:left="86" w:right="417"/>
+              <w:rPr>
+                <w:rFonts w:ascii="Arial" w:hAnsi="Arial" w:cs="Arial"/>
+              </w:rPr>
+            </w:pPr>
+          </w:p>
+        </w:tc>
+      </w:tr>
+      <w:tr>
+        <w:trPr>
+          <w:trHeight w:val="308"/>
+        </w:trPr>
+        <w:tc>
+          <w:tcPr>
+            <w:tcW w:w="6950" w:type="dxa"/>
+            <w:shd w:val="clear" w:color="auto" w:fill="E7E6E6" w:themeFill="background2"/>
+            <w:vAlign w:val="center"/>
+          </w:tcPr>
+          <w:p>
+            <w:pPr>
+              <w:pStyle w:val="TableParagraph"/>
+              <w:spacing w:before="41" w:line="300" w:lineRule="auto"/>
+              <w:ind w:left="80"/>
+              <w:rPr>
+                <w:rFonts w:ascii="Arial" w:hAnsi="Arial" w:cs="Arial"/>
+                <w:b/>
+              </w:rPr>
+            </w:pPr>
+            <w:r>
+              <w:rPr>
+                <w:rFonts w:ascii="Arial" w:hAnsi="Arial" w:cs="Arial"/>
+                <w:b/>
+              </w:rPr>
+              <w:t>Xylene</w:t>
+            </w:r>
+          </w:p>
+        </w:tc>
+        <w:tc>
+          <w:tcPr>
+            <w:tcW w:w="2391" w:type="dxa"/>
+            <w:shd w:val="clear" w:color="auto" w:fill="E7E6E6" w:themeFill="background2"/>
+            <w:vAlign w:val="center"/>
+          </w:tcPr>
+          <w:p>
+            <w:pPr>
+              <w:pStyle w:val="TableParagraph"/>
+              <w:spacing w:before="41" w:line="300" w:lineRule="auto"/>
+              <w:ind w:left="86" w:right="417"/>
+              <w:rPr>
+                <w:rFonts w:ascii="Arial" w:hAnsi="Arial" w:cs="Arial"/>
+              </w:rPr>
+            </w:pPr>
+            <w:r>
+              <w:rPr>
+                <w:rFonts w:ascii="Arial" w:hAnsi="Arial" w:cs="Arial"/>
+              </w:rPr>
+              <w:t>10-15 mins</w:t>
+            </w:r>
+          </w:p>
+        </w:tc>
+      </w:tr>
+      <w:tr>
+        <w:trPr>
+          <w:trHeight w:val="308"/>
+        </w:trPr>
+        <w:tc>
+          <w:tcPr>
+            <w:tcW w:w="6950" w:type="dxa"/>
+            <w:shd w:val="clear" w:color="auto" w:fill="auto"/>
+            <w:vAlign w:val="center"/>
+          </w:tcPr>
+          <w:p>
+            <w:pPr>
+              <w:pStyle w:val="TableParagraph"/>
+              <w:spacing w:before="41" w:line="300" w:lineRule="auto"/>
+              <w:ind w:left="80"/>
+              <w:rPr>
+                <w:rFonts w:ascii="Arial" w:hAnsi="Arial" w:cs="Arial"/>
+                <w:i/>
+              </w:rPr>
+            </w:pPr>
+            <w:r>
+              <w:rPr>
+                <w:rFonts w:ascii="Arial" w:hAnsi="Arial" w:cs="Arial"/>
+                <w:i/>
+              </w:rPr>
+              <w:t>Air dry slides again</w:t>
+            </w:r>
+          </w:p>
+        </w:tc>
+        <w:tc>
+          <w:tcPr>
+            <w:tcW w:w="2391" w:type="dxa"/>
+            <w:shd w:val="clear" w:color="auto" w:fill="auto"/>
+            <w:vAlign w:val="center"/>
+          </w:tcPr>
+          <w:p>
+            <w:pPr>
+              <w:pStyle w:val="TableParagraph"/>
+              <w:spacing w:before="41" w:line="300" w:lineRule="auto"/>
+              <w:ind w:left="86" w:right="417"/>
+              <w:rPr>
+                <w:rFonts w:ascii="Arial" w:hAnsi="Arial" w:cs="Arial"/>
+              </w:rPr>
+            </w:pPr>
+          </w:p>
+        </w:tc>
+      </w:tr>
+      <w:tr>
+        <w:trPr>
+          <w:trHeight w:val="308"/>
+        </w:trPr>
+        <w:tc>
+          <w:tcPr>
+            <w:tcW w:w="6950" w:type="dxa"/>
+            <w:shd w:val="clear" w:color="auto" w:fill="E7E6E6" w:themeFill="background2"/>
+            <w:vAlign w:val="center"/>
+          </w:tcPr>
+          <w:p>
+            <w:pPr>
+              <w:pStyle w:val="TableParagraph"/>
+              <w:spacing w:before="41" w:line="300" w:lineRule="auto"/>
+              <w:ind w:left="80"/>
+              <w:rPr>
+                <w:rFonts w:ascii="Arial" w:hAnsi="Arial" w:cs="Arial"/>
+              </w:rPr>
+            </w:pPr>
+            <w:r>
+              <w:rPr>
+                <w:rFonts w:ascii="Arial" w:hAnsi="Arial" w:cs="Arial"/>
+              </w:rPr>
+              <w:t xml:space="preserve">Final dip in </w:t>
+            </w:r>
+            <w:r>
+              <w:rPr>
+                <w:rFonts w:ascii="Arial" w:hAnsi="Arial" w:cs="Arial"/>
+                <w:b/>
+              </w:rPr>
+              <w:t>Xylene</w:t>
+            </w:r>
+            <w:r>
+              <w:rPr>
+                <w:rFonts w:ascii="Arial" w:hAnsi="Arial" w:cs="Arial"/>
+              </w:rPr>
+              <w:t xml:space="preserve"> before applying mounting medium</w:t>
+            </w:r>
+          </w:p>
+        </w:tc>
+        <w:tc>
+          <w:tcPr>
+            <w:tcW w:w="2391" w:type="dxa"/>
+            <w:shd w:val="clear" w:color="auto" w:fill="E7E6E6" w:themeFill="background2"/>
+            <w:vAlign w:val="center"/>
+          </w:tcPr>
+          <w:p>
+            <w:pPr>
+              <w:pStyle w:val="TableParagraph"/>
+              <w:spacing w:before="41" w:line="300" w:lineRule="auto"/>
+              <w:ind w:left="86" w:right="417"/>
+              <w:rPr>
+                <w:rFonts w:ascii="Arial" w:hAnsi="Arial" w:cs="Arial"/>
+              </w:rPr>
+            </w:pPr>
+          </w:p>
+        </w:tc>
+      </w:tr>
+      <w:tr>
+        <w:trPr>
+          <w:trHeight w:val="500"/>
+        </w:trPr>
+        <w:tc>
+          <w:tcPr>
+            <w:tcW w:w="9341" w:type="dxa"/>
+            <w:gridSpan w:val="2"/>
+            <w:shd w:val="clear" w:color="auto" w:fill="auto"/>
+            <w:vAlign w:val="center"/>
+          </w:tcPr>
+          <w:p>
+            <w:pPr>
+              <w:pStyle w:val="TableParagraph"/>
+              <w:spacing w:before="41" w:line="300" w:lineRule="auto"/>
+              <w:ind w:left="80"/>
+              <w:rPr>
+                <w:rFonts w:ascii="Arial" w:hAnsi="Arial" w:cs="Arial"/>
+              </w:rPr>
+            </w:pPr>
+            <w:r>
+              <w:rPr>
+                <w:rFonts w:ascii="Arial" w:hAnsi="Arial" w:cs="Arial"/>
+                <w:color w:val="231F20"/>
+              </w:rPr>
+              <w:t>Add DPX</w:t>
+            </w:r>
+            <w:r>
+              <w:rPr>
+                <w:rFonts w:ascii="Arial" w:hAnsi="Arial" w:cs="Arial"/>
+                <w:color w:val="231F20"/>
+              </w:rPr>
+              <w:t xml:space="preserve"> mounting medium</w:t>
+            </w:r>
+            <w:r>
+              <w:rPr>
+                <w:rFonts w:ascii="Arial" w:hAnsi="Arial" w:cs="Arial"/>
+                <w:color w:val="231F20"/>
+              </w:rPr>
+              <w:t xml:space="preserve"> while </w:t>
+            </w:r>
+            <w:r>
+              <w:rPr>
+                <w:rFonts w:ascii="Arial" w:hAnsi="Arial" w:cs="Arial"/>
+                <w:color w:val="231F20"/>
+              </w:rPr>
+              <w:t>X</w:t>
+            </w:r>
+            <w:r>
+              <w:rPr>
+                <w:rFonts w:ascii="Arial" w:hAnsi="Arial" w:cs="Arial"/>
+                <w:color w:val="231F20"/>
+              </w:rPr>
+              <w:t>ylene</w:t>
+            </w:r>
+            <w:r>
+              <w:rPr>
+                <w:rFonts w:ascii="Arial" w:hAnsi="Arial" w:cs="Arial"/>
+                <w:color w:val="231F20"/>
+              </w:rPr>
+              <w:t xml:space="preserve"> is freshly </w:t>
+            </w:r>
+            <w:r>
+              <w:rPr>
+                <w:rFonts w:ascii="Arial" w:hAnsi="Arial" w:cs="Arial"/>
+                <w:color w:val="231F20"/>
+                <w:spacing w:val="-5"/>
+              </w:rPr>
+              <w:t>wet</w:t>
+            </w:r>
+            <w:r>
+              <w:rPr>
+                <w:rFonts w:ascii="Arial" w:hAnsi="Arial" w:cs="Arial"/>
+                <w:color w:val="231F20"/>
+              </w:rPr>
+              <w:t>, then</w:t>
+            </w:r>
+            <w:r>
+              <w:rPr>
+                <w:rFonts w:ascii="Arial" w:hAnsi="Arial" w:cs="Arial"/>
+                <w:color w:val="231F20"/>
+              </w:rPr>
+              <w:t xml:space="preserve"> apply cover</w:t>
+            </w:r>
+            <w:r>
+              <w:rPr>
+                <w:rFonts w:ascii="Arial" w:hAnsi="Arial" w:cs="Arial"/>
+                <w:color w:val="231F20"/>
+                <w:spacing w:val="-1"/>
+              </w:rPr>
+              <w:t xml:space="preserve"> </w:t>
+            </w:r>
+            <w:r>
+              <w:rPr>
+                <w:rFonts w:ascii="Arial" w:hAnsi="Arial" w:cs="Arial"/>
+                <w:color w:val="231F20"/>
+                <w:spacing w:val="-2"/>
+              </w:rPr>
+              <w:t>glass</w:t>
+            </w:r>
+            <w:bookmarkStart w:id="0" w:name="_GoBack"/>
+            <w:bookmarkEnd w:id="0"/>
+          </w:p>
+        </w:tc>
+      </w:tr>
+    </w:tbl>
     <w:p>
       <w:pPr>
         <w:pStyle w:val="NormalWeb"/>
-        <w:numPr>
-          <w:ilvl w:val="0"/>
-          <w:numId w:val="2"/>
-        </w:numPr>
         <w:shd w:val="clear" w:color="auto" w:fill="FFFFFF"/>
         <w:spacing w:line="360" w:lineRule="auto"/>
         <w:rPr>
           <w:rFonts w:ascii="Arial" w:hAnsi="Arial" w:cs="Arial"/>
           <w:color w:val="000000"/>
-          <w:sz w:val="18"/>
-          <w:szCs w:val="20"/>
-        </w:rPr>
-      </w:pPr>
-      <w:r>
-        <w:rPr>
-          <w:rFonts w:ascii="Arial" w:hAnsi="Arial" w:cs="Arial"/>
-          <w:color w:val="000000"/>
-          <w:sz w:val="22"/>
-        </w:rPr>
-        <w:t xml:space="preserve">Clear in </w:t>
-      </w:r>
-      <w:r>
-        <w:rPr>
-          <w:rFonts w:ascii="Arial" w:hAnsi="Arial" w:cs="Arial"/>
-          <w:color w:val="000000"/>
-          <w:sz w:val="22"/>
-        </w:rPr>
-        <w:t>Xylene</w:t>
-      </w:r>
-    </w:p>
-    <w:p>
-      <w:pPr>
-        <w:pStyle w:val="NormalWeb"/>
-        <w:numPr>
-          <w:ilvl w:val="0"/>
-          <w:numId w:val="2"/>
-        </w:numPr>
-        <w:shd w:val="clear" w:color="auto" w:fill="FFFFFF"/>
-        <w:spacing w:line="360" w:lineRule="auto"/>
-        <w:rPr>
-          <w:rFonts w:ascii="Arial" w:hAnsi="Arial" w:cs="Arial"/>
-          <w:color w:val="000000"/>
-          <w:sz w:val="18"/>
-          <w:szCs w:val="20"/>
-        </w:rPr>
-      </w:pPr>
-      <w:r>
-        <w:rPr>
-          <w:rFonts w:ascii="Arial" w:hAnsi="Arial" w:cs="Arial"/>
-          <w:color w:val="000000"/>
-          <w:sz w:val="22"/>
-        </w:rPr>
-        <w:t>Air dry</w:t>
-      </w:r>
-      <w:r>
-        <w:rPr>
-          <w:rFonts w:ascii="Arial" w:hAnsi="Arial" w:cs="Arial"/>
-          <w:color w:val="000000"/>
-          <w:sz w:val="22"/>
-        </w:rPr>
-        <w:t xml:space="preserve"> slides</w:t>
-      </w:r>
-    </w:p>
-    <w:p>
-      <w:pPr>
-        <w:pStyle w:val="NormalWeb"/>
-        <w:numPr>
-          <w:ilvl w:val="0"/>
-          <w:numId w:val="2"/>
-        </w:numPr>
-        <w:shd w:val="clear" w:color="auto" w:fill="FFFFFF"/>
-        <w:spacing w:line="360" w:lineRule="auto"/>
-        <w:rPr>
-          <w:rFonts w:ascii="Arial" w:hAnsi="Arial" w:cs="Arial"/>
-          <w:color w:val="000000"/>
-          <w:sz w:val="18"/>
-          <w:szCs w:val="20"/>
-        </w:rPr>
-      </w:pPr>
-      <w:r>
-        <w:rPr>
-          <w:rFonts w:ascii="Arial" w:hAnsi="Arial" w:cs="Arial"/>
-          <w:color w:val="000000"/>
-          <w:sz w:val="22"/>
-        </w:rPr>
-        <w:t>Dip in Xylene again to wet slides before applying cover slip</w:t>
-      </w:r>
-    </w:p>
-    <w:p>
-      <w:pPr>
-        <w:pStyle w:val="NormalWeb"/>
-        <w:numPr>
-          <w:ilvl w:val="1"/>
-          <w:numId w:val="2"/>
-        </w:numPr>
-        <w:shd w:val="clear" w:color="auto" w:fill="FFFFFF"/>
-        <w:spacing w:line="360" w:lineRule="auto"/>
-        <w:rPr>
-          <w:rFonts w:ascii="Arial" w:hAnsi="Arial" w:cs="Arial"/>
-          <w:color w:val="000000"/>
-          <w:sz w:val="18"/>
-          <w:szCs w:val="20"/>
-        </w:rPr>
-      </w:pPr>
-      <w:r>
-        <w:rPr>
-          <w:rFonts w:ascii="Arial" w:hAnsi="Arial" w:cs="Arial"/>
-          <w:color w:val="000000"/>
-          <w:sz w:val="22"/>
-        </w:rPr>
-        <w:t>Apply DPX while slide is still wet with Xylene</w:t>
-      </w:r>
-    </w:p>
-    <w:p>
-      <w:pPr>
-        <w:pStyle w:val="NormalWeb"/>
-        <w:numPr>
-          <w:ilvl w:val="1"/>
-          <w:numId w:val="2"/>
-        </w:numPr>
-        <w:shd w:val="clear" w:color="auto" w:fill="FFFFFF"/>
-        <w:spacing w:line="360" w:lineRule="auto"/>
-        <w:rPr>
-          <w:rFonts w:ascii="Arial" w:hAnsi="Arial" w:cs="Arial"/>
-          <w:color w:val="000000"/>
-          <w:sz w:val="18"/>
-          <w:szCs w:val="20"/>
-        </w:rPr>
-      </w:pPr>
-      <w:r>
-        <w:rPr>
-          <w:rFonts w:ascii="Arial" w:hAnsi="Arial" w:cs="Arial"/>
-          <w:color w:val="000000"/>
-          <w:sz w:val="22"/>
-        </w:rPr>
-        <w:t>Apply cover slip over DPX</w:t>
-      </w:r>
+          <w:sz w:val="22"/>
+          <w:szCs w:val="22"/>
+        </w:rPr>
+      </w:pPr>
     </w:p>
     <w:sectPr>
       <w:pgSz w:w="12240" w:h="15840"/>
@@ -2591,8 +4048,6 @@
       </w:rPr>
       <w:t>11</w:t>
     </w:r>
-    <w:bookmarkStart w:id="0" w:name="_GoBack"/>
-    <w:bookmarkEnd w:id="0"/>
     <w:r>
       <w:rPr>
         <w:rStyle w:val="normaltextrun"/>
@@ -3531,6 +4986,23 @@
       </w:tblBorders>
     </w:tblPr>
   </w:style>
+  <w:style w:type="paragraph" w:customStyle="1" w:styleId="TableParagraph">
+    <w:name w:val="Table Paragraph"/>
+    <w:basedOn w:val="Normal"/>
+    <w:uiPriority w:val="1"/>
+    <w:qFormat/>
+    <w:rsid w:val="002E1A11"/>
+    <w:pPr>
+      <w:widowControl w:val="0"/>
+      <w:autoSpaceDE w:val="0"/>
+      <w:autoSpaceDN w:val="0"/>
+      <w:spacing w:before="17" w:after="0" w:line="240" w:lineRule="auto"/>
+      <w:ind w:left="58"/>
+    </w:pPr>
+    <w:rPr>
+      <w:rFonts w:ascii="Verdana" w:eastAsia="Verdana" w:hAnsi="Verdana" w:cs="Verdana"/>
+    </w:rPr>
+  </w:style>
 </w:styles>
 </file>
 
@@ -3796,21 +5268,6 @@
 </file>
 
 <file path=customXml/item1.xml><?xml version="1.0" encoding="utf-8"?>
-<p:properties xmlns:p="http://schemas.microsoft.com/office/2006/metadata/properties" xmlns:xsi="http://www.w3.org/2001/XMLSchema-instance" xmlns:pc="http://schemas.microsoft.com/office/infopath/2007/PartnerControls">
-  <documentManagement/>
-</p:properties>
-</file>
-
-<file path=customXml/item2.xml><?xml version="1.0" encoding="utf-8"?>
-<?mso-contentType ?>
-<FormTemplates xmlns="http://schemas.microsoft.com/sharepoint/v3/contenttype/forms">
-  <Display>DocumentLibraryForm</Display>
-  <Edit>DocumentLibraryForm</Edit>
-  <New>DocumentLibraryForm</New>
-</FormTemplates>
-</file>
-
-<file path=customXml/item3.xml><?xml version="1.0" encoding="utf-8"?>
 <ct:contentTypeSchema xmlns:ct="http://schemas.microsoft.com/office/2006/metadata/contentType" xmlns:ma="http://schemas.microsoft.com/office/2006/metadata/properties/metaAttributes" ct:_="" ma:_="" ma:contentTypeName="Document" ma:contentTypeID="0x010100965EA08FA511AE4C9FFF632E6536ED13" ma:contentTypeVersion="13" ma:contentTypeDescription="Create a new document." ma:contentTypeScope="" ma:versionID="abfa450e2c882fa05ec7f6a4b4016779">
   <xsd:schema xmlns:xsd="http://www.w3.org/2001/XMLSchema" xmlns:xs="http://www.w3.org/2001/XMLSchema" xmlns:p="http://schemas.microsoft.com/office/2006/metadata/properties" xmlns:ns2="5d5a2885-0f9b-4d04-9bc1-f867a2376b8a" xmlns:ns3="6cbc0c5a-d948-46e5-8624-1bad210f77c7" targetNamespace="http://schemas.microsoft.com/office/2006/metadata/properties" ma:root="true" ma:fieldsID="53678093842f3275b6926b32e7a9c141" ns2:_="" ns3:_="">
     <xsd:import namespace="5d5a2885-0f9b-4d04-9bc1-f867a2376b8a"/>
@@ -4033,6 +5490,21 @@
 </ct:contentTypeSchema>
 </file>
 
+<file path=customXml/item2.xml><?xml version="1.0" encoding="utf-8"?>
+<?mso-contentType ?>
+<FormTemplates xmlns="http://schemas.microsoft.com/sharepoint/v3/contenttype/forms">
+  <Display>DocumentLibraryForm</Display>
+  <Edit>DocumentLibraryForm</Edit>
+  <New>DocumentLibraryForm</New>
+</FormTemplates>
+</file>
+
+<file path=customXml/item3.xml><?xml version="1.0" encoding="utf-8"?>
+<p:properties xmlns:p="http://schemas.microsoft.com/office/2006/metadata/properties" xmlns:xsi="http://www.w3.org/2001/XMLSchema-instance" xmlns:pc="http://schemas.microsoft.com/office/infopath/2007/PartnerControls">
+  <documentManagement/>
+</p:properties>
+</file>
+
 <file path=customXml/item4.xml><?xml version="1.0" encoding="utf-8"?>
 <LabArchives xmlns:xsi="http://www.w3.org/2001/XMLSchema-instance" xmlns:xsd="http://www.w3.org/2001/XMLSchema">
   <BaseUri>https://mynotebook.labarchives.com</BaseUri>
@@ -4043,23 +5515,6 @@
 </file>
 
 <file path=customXml/itemProps1.xml><?xml version="1.0" encoding="utf-8"?>
-<ds:datastoreItem xmlns:ds="http://schemas.openxmlformats.org/officeDocument/2006/customXml" ds:itemID="{947001ED-FD85-46C5-9704-099D650DFDAE}">
-  <ds:schemaRefs>
-    <ds:schemaRef ds:uri="http://schemas.microsoft.com/office/2006/metadata/properties"/>
-    <ds:schemaRef ds:uri="http://schemas.microsoft.com/office/infopath/2007/PartnerControls"/>
-  </ds:schemaRefs>
-</ds:datastoreItem>
-</file>
-
-<file path=customXml/itemProps2.xml><?xml version="1.0" encoding="utf-8"?>
-<ds:datastoreItem xmlns:ds="http://schemas.openxmlformats.org/officeDocument/2006/customXml" ds:itemID="{E3EBFBAF-1D6C-42C1-AE96-9EA6F58CA9AF}">
-  <ds:schemaRefs>
-    <ds:schemaRef ds:uri="http://schemas.microsoft.com/sharepoint/v3/contenttype/forms"/>
-  </ds:schemaRefs>
-</ds:datastoreItem>
-</file>
-
-<file path=customXml/itemProps3.xml><?xml version="1.0" encoding="utf-8"?>
 <ds:datastoreItem xmlns:ds="http://schemas.openxmlformats.org/officeDocument/2006/customXml" ds:itemID="{B25BD8C0-394A-4EF3-BE0C-B6B2AC74E791}">
   <ds:schemaRefs>
     <ds:schemaRef ds:uri="http://schemas.microsoft.com/office/2006/metadata/contentType"/>
@@ -4078,6 +5533,23 @@
 </ds:datastoreItem>
 </file>
 
+<file path=customXml/itemProps2.xml><?xml version="1.0" encoding="utf-8"?>
+<ds:datastoreItem xmlns:ds="http://schemas.openxmlformats.org/officeDocument/2006/customXml" ds:itemID="{E3EBFBAF-1D6C-42C1-AE96-9EA6F58CA9AF}">
+  <ds:schemaRefs>
+    <ds:schemaRef ds:uri="http://schemas.microsoft.com/sharepoint/v3/contenttype/forms"/>
+  </ds:schemaRefs>
+</ds:datastoreItem>
+</file>
+
+<file path=customXml/itemProps3.xml><?xml version="1.0" encoding="utf-8"?>
+<ds:datastoreItem xmlns:ds="http://schemas.openxmlformats.org/officeDocument/2006/customXml" ds:itemID="{947001ED-FD85-46C5-9704-099D650DFDAE}">
+  <ds:schemaRefs>
+    <ds:schemaRef ds:uri="http://schemas.microsoft.com/office/2006/metadata/properties"/>
+    <ds:schemaRef ds:uri="http://schemas.microsoft.com/office/infopath/2007/PartnerControls"/>
+  </ds:schemaRefs>
+</ds:datastoreItem>
+</file>
+
 <file path=customXml/itemProps4.xml><?xml version="1.0" encoding="utf-8"?>
 <ds:datastoreItem xmlns:ds="http://schemas.openxmlformats.org/officeDocument/2006/customXml" ds:itemID="{BA98463D-176E-46CA-A55F-DED1FD36A1C6}">
   <ds:schemaRefs>

</xml_diff>